<commit_message>
added references in the latx
</commit_message>
<xml_diff>
--- a/Report/Word/References.docx
+++ b/Report/Word/References.docx
@@ -35,21 +35,7 @@
             <w:rStyle w:val="Hyperlink"/>
             <w:rFonts w:ascii="Arial Narrow" w:hAnsi="Arial Narrow"/>
           </w:rPr>
-          <w:t>https://doi.org/10.1109/MIC.20</w:t>
-        </w:r>
-        <w:r>
-          <w:rPr>
-            <w:rStyle w:val="Hyperlink"/>
-            <w:rFonts w:ascii="Arial Narrow" w:hAnsi="Arial Narrow"/>
-          </w:rPr>
-          <w:t>1</w:t>
-        </w:r>
-        <w:r>
-          <w:rPr>
-            <w:rStyle w:val="Hyperlink"/>
-            <w:rFonts w:ascii="Arial Narrow" w:hAnsi="Arial Narrow"/>
-          </w:rPr>
-          <w:t>4.88</w:t>
+          <w:t>https://doi.org/10.1109/MIC.2014.88</w:t>
         </w:r>
       </w:hyperlink>
       <w:r>
@@ -366,8 +352,49 @@
       <w:r>
         <w:rPr>
           <w:rFonts w:ascii="Arial Narrow" w:hAnsi="Arial Narrow"/>
-        </w:rPr>
-        <w:t>[7] Wikipedia contributors, "Simulation software," Wikipedia, The Free Encyclopedia, https://en.wikipedia.org/w/index.php?title=Simulation_software&amp;oldid=1045982192 (accessed October 30, 2021).</w:t>
+          <w:highlight w:val="yellow"/>
+        </w:rPr>
+        <w:t xml:space="preserve">[7] Wikipedia contributors, "Simulation software," Wikipedia, The Free Encyclopedia, </w:t>
+      </w:r>
+      <w:hyperlink r:id="rId11" w:history="1">
+        <w:r>
+          <w:rPr>
+            <w:rStyle w:val="Hyperlink"/>
+            <w:rFonts w:ascii="Arial Narrow" w:hAnsi="Arial Narrow"/>
+            <w:highlight w:val="yellow"/>
+          </w:rPr>
+          <w:t>https://en.wikipedia.org/w/index.php?title=Sim</w:t>
+        </w:r>
+        <w:r>
+          <w:rPr>
+            <w:rStyle w:val="Hyperlink"/>
+            <w:rFonts w:ascii="Arial Narrow" w:hAnsi="Arial Narrow"/>
+            <w:highlight w:val="yellow"/>
+          </w:rPr>
+          <w:t>u</w:t>
+        </w:r>
+        <w:r>
+          <w:rPr>
+            <w:rStyle w:val="Hyperlink"/>
+            <w:rFonts w:ascii="Arial Narrow" w:hAnsi="Arial Narrow"/>
+            <w:highlight w:val="yellow"/>
+          </w:rPr>
+          <w:t>lation_software&amp;oldid=1045982192</w:t>
+        </w:r>
+      </w:hyperlink>
+      <w:r>
+        <w:rPr>
+          <w:rFonts w:ascii="Arial Narrow" w:hAnsi="Arial Narrow"/>
+          <w:highlight w:val="yellow"/>
+        </w:rPr>
+        <w:t xml:space="preserve"> </w:t>
+      </w:r>
+      <w:r>
+        <w:rPr>
+          <w:rFonts w:ascii="Arial Narrow" w:hAnsi="Arial Narrow"/>
+          <w:highlight w:val="yellow"/>
+        </w:rPr>
+        <w:t xml:space="preserve"> (accessed October 30, 2021).</w:t>
       </w:r>
     </w:p>
     <w:p>
@@ -475,7 +502,7 @@
         </w:rPr>
         <w:t>Four simple recommendations to encourage best practices in research software [version 1; peer review: 3 approved]. F1000Research 2017, 6:876 (</w:t>
       </w:r>
-      <w:hyperlink r:id="rId11" w:history="1">
+      <w:hyperlink r:id="rId12" w:history="1">
         <w:r>
           <w:rPr>
             <w:rStyle w:val="Hyperlink"/>
@@ -502,24 +529,45 @@
       <w:r>
         <w:rPr>
           <w:rFonts w:ascii="Arial Narrow" w:hAnsi="Arial Narrow"/>
+          <w:highlight w:val="yellow"/>
         </w:rPr>
         <w:t xml:space="preserve">[10] Data Citation Synthesis Group: Joint Declaration of Data Citation Principles. </w:t>
       </w:r>
       <w:r>
         <w:rPr>
           <w:rFonts w:ascii="Arial Narrow" w:hAnsi="Arial Narrow"/>
+          <w:highlight w:val="yellow"/>
           <w:lang w:val="it-IT"/>
         </w:rPr>
         <w:t xml:space="preserve">Martone M. (ed.) San Diego CA: FORCE11; 2014 </w:t>
       </w:r>
-      <w:hyperlink r:id="rId12" w:history="1">
+      <w:hyperlink r:id="rId13" w:history="1">
         <w:r>
           <w:rPr>
             <w:rStyle w:val="Hyperlink"/>
             <w:rFonts w:ascii="Arial Narrow" w:hAnsi="Arial Narrow"/>
+            <w:highlight w:val="yellow"/>
             <w:lang w:val="it-IT"/>
           </w:rPr>
-          <w:t>https://www.force11.org/group/joint-declaration-data-citation-principles-final</w:t>
+          <w:t>https://www.f</w:t>
+        </w:r>
+        <w:r>
+          <w:rPr>
+            <w:rStyle w:val="Hyperlink"/>
+            <w:rFonts w:ascii="Arial Narrow" w:hAnsi="Arial Narrow"/>
+            <w:highlight w:val="yellow"/>
+            <w:lang w:val="it-IT"/>
+          </w:rPr>
+          <w:t>o</w:t>
+        </w:r>
+        <w:r>
+          <w:rPr>
+            <w:rStyle w:val="Hyperlink"/>
+            <w:rFonts w:ascii="Arial Narrow" w:hAnsi="Arial Narrow"/>
+            <w:highlight w:val="yellow"/>
+            <w:lang w:val="it-IT"/>
+          </w:rPr>
+          <w:t>rce11.org/group/joint-declaration-data-citation-principles-final</w:t>
         </w:r>
       </w:hyperlink>
     </w:p>
@@ -598,7 +646,7 @@
         </w:rPr>
         <w:t xml:space="preserve">-a 5 star open data gold standard knowledge graph of software mentions in scientific articles [accepted]. Proceedings of the 30th ACM International Conference on Information and Knowledge Management (CIKM '21). </w:t>
       </w:r>
-      <w:hyperlink r:id="rId13" w:history="1">
+      <w:hyperlink r:id="rId14" w:history="1">
         <w:r>
           <w:rPr>
             <w:rStyle w:val="Hyperlink"/>
@@ -670,7 +718,7 @@
         </w:rPr>
         <w:t xml:space="preserve"> Code: A Preliminary Study on Research Source Code Availability and Link Persistence in Astrophysics. The Astrophysical Journal Supplement Series 236, 1 (May 2018), 10. </w:t>
       </w:r>
-      <w:hyperlink r:id="rId14" w:history="1">
+      <w:hyperlink r:id="rId15" w:history="1">
         <w:r>
           <w:rPr>
             <w:rStyle w:val="Hyperlink"/>
@@ -696,15 +744,17 @@
           <w:rStyle w:val="Hyperlink"/>
           <w:rFonts w:ascii="Arial Narrow" w:hAnsi="Arial Narrow"/>
           <w:color w:val="auto"/>
+          <w:highlight w:val="yellow"/>
           <w:u w:val="none"/>
         </w:rPr>
         <w:t xml:space="preserve">[13] Wikipedia contributors, "Data analysis," Wikipedia, The Free Encyclopedia, </w:t>
       </w:r>
-      <w:hyperlink r:id="rId15" w:history="1">
+      <w:hyperlink r:id="rId16" w:history="1">
         <w:r>
           <w:rPr>
             <w:rStyle w:val="Hyperlink"/>
             <w:rFonts w:ascii="Arial Narrow" w:hAnsi="Arial Narrow"/>
+            <w:highlight w:val="yellow"/>
           </w:rPr>
           <w:t>https://en.wikipedia.org/w/index.php?title=Data_analysis&amp;oldid=1052485049</w:t>
         </w:r>
@@ -714,6 +764,7 @@
           <w:rStyle w:val="Hyperlink"/>
           <w:rFonts w:ascii="Arial Narrow" w:hAnsi="Arial Narrow"/>
           <w:color w:val="auto"/>
+          <w:highlight w:val="yellow"/>
           <w:u w:val="none"/>
         </w:rPr>
         <w:t xml:space="preserve"> </w:t>
@@ -723,6 +774,7 @@
           <w:rStyle w:val="Hyperlink"/>
           <w:rFonts w:ascii="Arial Narrow" w:hAnsi="Arial Narrow"/>
           <w:color w:val="auto"/>
+          <w:highlight w:val="yellow"/>
           <w:u w:val="none"/>
         </w:rPr>
         <w:t xml:space="preserve"> (accessed November 3, 2021).</w:t>
@@ -825,7 +877,7 @@
         </w:rPr>
         <w:t xml:space="preserve">, Understanding the scientific software ecosystem and its impact: Current and future measures, Research Evaluation, Volume 24, Issue 4, October 2015, Pages 454–470, </w:t>
       </w:r>
-      <w:hyperlink r:id="rId16" w:history="1">
+      <w:hyperlink r:id="rId17" w:history="1">
         <w:r>
           <w:rPr>
             <w:rStyle w:val="Hyperlink"/>
@@ -849,6 +901,7 @@
           <w:rStyle w:val="Hyperlink"/>
           <w:rFonts w:ascii="Arial Narrow" w:hAnsi="Arial Narrow"/>
           <w:color w:val="auto"/>
+          <w:highlight w:val="yellow"/>
           <w:u w:val="none"/>
         </w:rPr>
         <w:t>[15] Testing scientific software: A systematic literature review</w:t>
@@ -858,17 +911,35 @@
           <w:rStyle w:val="Hyperlink"/>
           <w:rFonts w:ascii="Arial Narrow" w:hAnsi="Arial Narrow"/>
           <w:color w:val="auto"/>
+          <w:highlight w:val="yellow"/>
           <w:u w:val="none"/>
         </w:rPr>
         <w:t xml:space="preserve"> </w:t>
       </w:r>
-      <w:hyperlink r:id="rId17" w:history="1">
+      <w:hyperlink r:id="rId18" w:history="1">
         <w:r>
           <w:rPr>
             <w:rStyle w:val="Hyperlink"/>
             <w:rFonts w:ascii="Arial Narrow" w:hAnsi="Arial Narrow"/>
-          </w:rPr>
-          <w:t>https://arxiv.org/abs/1804.01954</w:t>
+            <w:highlight w:val="yellow"/>
+          </w:rPr>
+          <w:t>https://arxiv.or</w:t>
+        </w:r>
+        <w:r>
+          <w:rPr>
+            <w:rStyle w:val="Hyperlink"/>
+            <w:rFonts w:ascii="Arial Narrow" w:hAnsi="Arial Narrow"/>
+            <w:highlight w:val="yellow"/>
+          </w:rPr>
+          <w:t>g</w:t>
+        </w:r>
+        <w:r>
+          <w:rPr>
+            <w:rStyle w:val="Hyperlink"/>
+            <w:rFonts w:ascii="Arial Narrow" w:hAnsi="Arial Narrow"/>
+            <w:highlight w:val="yellow"/>
+          </w:rPr>
+          <w:t>/abs/1804.01954</w:t>
         </w:r>
       </w:hyperlink>
       <w:r>
@@ -929,38 +1000,89 @@
         </w:rPr>
         <w:t xml:space="preserve"> as an important output of scholarly research.</w:t>
       </w:r>
-    </w:p>
-    <w:p>
-      <w:pPr>
-        <w:rPr>
-          <w:rFonts w:ascii="Arial Narrow" w:hAnsi="Arial Narrow" w:cs="Arial"/>
-          <w:color w:val="202122"/>
-          <w:shd w:val="clear" w:color="auto" w:fill="FFFFFF"/>
-        </w:rPr>
-      </w:pPr>
-      <w:r>
-        <w:rPr>
-          <w:rStyle w:val="Hyperlink"/>
-          <w:rFonts w:ascii="Arial Narrow" w:hAnsi="Arial Narrow"/>
-          <w:color w:val="auto"/>
-          <w:u w:val="none"/>
-        </w:rPr>
-        <w:t xml:space="preserve">[17] </w:t>
-      </w:r>
-      <w:r>
-        <w:rPr>
-          <w:rFonts w:ascii="Arial Narrow" w:hAnsi="Arial Narrow" w:cs="Arial"/>
-          <w:color w:val="202122"/>
-          <w:shd w:val="clear" w:color="auto" w:fill="FFFFFF"/>
-        </w:rPr>
-        <w:t>Wikipedia contributors, "Ariane 5," </w:t>
-      </w:r>
-      <w:r>
-        <w:rPr>
-          <w:rFonts w:ascii="Arial Narrow" w:hAnsi="Arial Narrow" w:cs="Arial"/>
+      <w:r>
+        <w:rPr>
+          <w:rStyle w:val="Hyperlink"/>
+          <w:rFonts w:ascii="Arial Narrow" w:hAnsi="Arial Narrow"/>
+          <w:color w:val="auto"/>
+          <w:u w:val="none"/>
+        </w:rPr>
+        <w:t xml:space="preserve"> </w:t>
+      </w:r>
+      <w:proofErr w:type="spellStart"/>
+      <w:r>
+        <w:rPr>
+          <w:rFonts w:ascii="Arial" w:hAnsi="Arial" w:cs="Arial"/>
           <w:i/>
           <w:iCs/>
-          <w:color w:val="202122"/>
+          <w:color w:val="222222"/>
+          <w:sz w:val="20"/>
+          <w:szCs w:val="20"/>
+          <w:shd w:val="clear" w:color="auto" w:fill="FFFFFF"/>
+        </w:rPr>
+        <w:t>arXiv</w:t>
+      </w:r>
+      <w:proofErr w:type="spellEnd"/>
+      <w:r>
+        <w:rPr>
+          <w:rFonts w:ascii="Arial" w:hAnsi="Arial" w:cs="Arial"/>
+          <w:i/>
+          <w:iCs/>
+          <w:color w:val="222222"/>
+          <w:sz w:val="20"/>
+          <w:szCs w:val="20"/>
+          <w:shd w:val="clear" w:color="auto" w:fill="FFFFFF"/>
+        </w:rPr>
+        <w:t xml:space="preserve"> preprint arXiv:2011.07571</w:t>
+      </w:r>
+      <w:r>
+        <w:rPr>
+          <w:rFonts w:ascii="Arial" w:hAnsi="Arial" w:cs="Arial"/>
+          <w:i/>
+          <w:iCs/>
+          <w:color w:val="222222"/>
+          <w:sz w:val="20"/>
+          <w:szCs w:val="20"/>
+          <w:shd w:val="clear" w:color="auto" w:fill="FFFFFF"/>
+        </w:rPr>
+        <w:t xml:space="preserve"> </w:t>
+      </w:r>
+    </w:p>
+    <w:p>
+      <w:pPr>
+        <w:rPr>
+          <w:rFonts w:ascii="Arial Narrow" w:hAnsi="Arial Narrow" w:cs="Arial"/>
+          <w:color w:val="202122"/>
+          <w:highlight w:val="yellow"/>
+          <w:shd w:val="clear" w:color="auto" w:fill="FFFFFF"/>
+        </w:rPr>
+      </w:pPr>
+      <w:r>
+        <w:rPr>
+          <w:rStyle w:val="Hyperlink"/>
+          <w:rFonts w:ascii="Arial Narrow" w:hAnsi="Arial Narrow"/>
+          <w:color w:val="auto"/>
+          <w:highlight w:val="yellow"/>
+          <w:u w:val="none"/>
+        </w:rPr>
+        <w:t xml:space="preserve">[17] </w:t>
+      </w:r>
+      <w:r>
+        <w:rPr>
+          <w:rFonts w:ascii="Arial Narrow" w:hAnsi="Arial Narrow" w:cs="Arial"/>
+          <w:color w:val="202122"/>
+          <w:highlight w:val="yellow"/>
+          <w:shd w:val="clear" w:color="auto" w:fill="FFFFFF"/>
+        </w:rPr>
+        <w:t>Wikipedia contributors, "Ariane 5," </w:t>
+      </w:r>
+      <w:r>
+        <w:rPr>
+          <w:rFonts w:ascii="Arial Narrow" w:hAnsi="Arial Narrow" w:cs="Arial"/>
+          <w:i/>
+          <w:iCs/>
+          <w:color w:val="202122"/>
+          <w:highlight w:val="yellow"/>
           <w:shd w:val="clear" w:color="auto" w:fill="FFFFFF"/>
         </w:rPr>
         <w:t>Wikipedia, The Free Encyclopedia,</w:t>
@@ -969,16 +1091,18 @@
         <w:rPr>
           <w:rFonts w:ascii="Arial Narrow" w:hAnsi="Arial Narrow" w:cs="Arial"/>
           <w:color w:val="202122"/>
+          <w:highlight w:val="yellow"/>
           <w:shd w:val="clear" w:color="auto" w:fill="FFFFFF"/>
         </w:rPr>
         <w:t> </w:t>
       </w:r>
-      <w:hyperlink r:id="rId18" w:history="1">
+      <w:hyperlink r:id="rId19" w:history="1">
         <w:r>
           <w:rPr>
             <w:rStyle w:val="Hyperlink"/>
             <w:rFonts w:ascii="Arial Narrow" w:hAnsi="Arial Narrow" w:cs="Arial"/>
             <w:color w:val="0645AD"/>
+            <w:highlight w:val="yellow"/>
             <w:shd w:val="clear" w:color="auto" w:fill="FFFFFF"/>
           </w:rPr>
           <w:t>https://en.wikipedia.org/w/index.php?title=Ariane_5&amp;oldid=1054482061</w:t>
@@ -988,6 +1112,7 @@
         <w:rPr>
           <w:rFonts w:ascii="Arial Narrow" w:hAnsi="Arial Narrow" w:cs="Arial"/>
           <w:color w:val="202122"/>
+          <w:highlight w:val="yellow"/>
           <w:shd w:val="clear" w:color="auto" w:fill="FFFFFF"/>
         </w:rPr>
         <w:t> (accessed November 12, 2021).</w:t>
@@ -1003,15 +1128,17 @@
       <w:r>
         <w:rPr>
           <w:rFonts w:ascii="Arial Narrow" w:hAnsi="Arial Narrow"/>
+          <w:highlight w:val="yellow"/>
           <w:shd w:val="clear" w:color="auto" w:fill="FFFFFF"/>
         </w:rPr>
         <w:t xml:space="preserve">[18] Royal Swedish Academy of Sciences. 2013. Scientific Background on the Nobel Prize in Chemistry 2013. Development of Multiscale Models for Complex Chemical Systems. (October 2013). </w:t>
       </w:r>
-      <w:hyperlink r:id="rId19" w:history="1">
-        <w:r>
-          <w:rPr>
-            <w:rStyle w:val="Hyperlink"/>
-            <w:rFonts w:ascii="Arial Narrow" w:hAnsi="Arial Narrow" w:cs="Arial"/>
+      <w:hyperlink r:id="rId20" w:history="1">
+        <w:r>
+          <w:rPr>
+            <w:rStyle w:val="Hyperlink"/>
+            <w:rFonts w:ascii="Arial Narrow" w:hAnsi="Arial Narrow" w:cs="Arial"/>
+            <w:highlight w:val="yellow"/>
             <w:shd w:val="clear" w:color="auto" w:fill="FFFFFF"/>
           </w:rPr>
           <w:t>https://www.nobelprize.org/uploads/2018/06/advanced-chemistryprize2013.pdf</w:t>
@@ -1020,6 +1147,7 @@
       <w:r>
         <w:rPr>
           <w:rFonts w:ascii="Arial Narrow" w:hAnsi="Arial Narrow"/>
+          <w:highlight w:val="yellow"/>
           <w:shd w:val="clear" w:color="auto" w:fill="FFFFFF"/>
         </w:rPr>
         <w:t xml:space="preserve"> (</w:t>
@@ -1028,6 +1156,7 @@
         <w:rPr>
           <w:rFonts w:ascii="Arial Narrow" w:hAnsi="Arial Narrow" w:cs="Arial"/>
           <w:color w:val="202122"/>
+          <w:highlight w:val="yellow"/>
           <w:shd w:val="clear" w:color="auto" w:fill="FFFFFF"/>
         </w:rPr>
         <w:t>accessed November 13, 2021</w:t>
@@ -1035,6 +1164,7 @@
       <w:r>
         <w:rPr>
           <w:rFonts w:ascii="Arial Narrow" w:hAnsi="Arial Narrow"/>
+          <w:highlight w:val="yellow"/>
           <w:shd w:val="clear" w:color="auto" w:fill="FFFFFF"/>
         </w:rPr>
         <w:t>)</w:t>
@@ -1158,7 +1288,7 @@
         </w:rPr>
         <w:t xml:space="preserve"> nuclear review. 8(1): 35-51. </w:t>
       </w:r>
-      <w:hyperlink r:id="rId20" w:history="1">
+      <w:hyperlink r:id="rId21" w:history="1">
         <w:r>
           <w:rPr>
             <w:rStyle w:val="Hyperlink"/>
@@ -1181,6 +1311,7 @@
         <w:rPr>
           <w:rFonts w:ascii="Arial Narrow" w:hAnsi="Arial Narrow" w:cs="Arial"/>
           <w:color w:val="202122"/>
+          <w:highlight w:val="yellow"/>
           <w:shd w:val="clear" w:color="auto" w:fill="FFFFFF"/>
         </w:rPr>
         <w:t xml:space="preserve">[20] </w:t>
@@ -1189,15 +1320,17 @@
         <w:rPr>
           <w:rFonts w:ascii="Arial Narrow" w:hAnsi="Arial Narrow" w:cs="Arial"/>
           <w:color w:val="202122"/>
+          <w:highlight w:val="yellow"/>
           <w:shd w:val="clear" w:color="auto" w:fill="FFFFFF"/>
         </w:rPr>
         <w:t xml:space="preserve">Wikipedia contributors, "Comprehensive Nuclear-Test-Ban Treaty," Wikipedia, The Free Encyclopedia, </w:t>
       </w:r>
-      <w:hyperlink r:id="rId21" w:history="1">
-        <w:r>
-          <w:rPr>
-            <w:rStyle w:val="Hyperlink"/>
-            <w:rFonts w:ascii="Arial Narrow" w:hAnsi="Arial Narrow" w:cs="Arial"/>
+      <w:hyperlink r:id="rId22" w:history="1">
+        <w:r>
+          <w:rPr>
+            <w:rStyle w:val="Hyperlink"/>
+            <w:rFonts w:ascii="Arial Narrow" w:hAnsi="Arial Narrow" w:cs="Arial"/>
+            <w:highlight w:val="yellow"/>
             <w:shd w:val="clear" w:color="auto" w:fill="FFFFFF"/>
           </w:rPr>
           <w:t>https://en.wikipedia.org/w/index.php?title=Comprehensive_Nuclear-Test-Ban_Treaty&amp;oldid=1053274189</w:t>
@@ -1207,96 +1340,1050 @@
         <w:rPr>
           <w:rFonts w:ascii="Arial Narrow" w:hAnsi="Arial Narrow" w:cs="Arial"/>
           <w:color w:val="202122"/>
+          <w:highlight w:val="yellow"/>
+          <w:shd w:val="clear" w:color="auto" w:fill="FFFFFF"/>
+        </w:rPr>
+        <w:t xml:space="preserve"> (accessed November 13, 2021).</w:t>
+      </w:r>
+    </w:p>
+    <w:p>
+      <w:pPr>
+        <w:rPr>
+          <w:rFonts w:ascii="Arial Narrow" w:hAnsi="Arial Narrow" w:cs="Arial"/>
+          <w:color w:val="202122"/>
+          <w:shd w:val="clear" w:color="auto" w:fill="FFFFFF"/>
+        </w:rPr>
+      </w:pPr>
+      <w:r>
+        <w:rPr>
+          <w:rFonts w:ascii="Arial Narrow" w:hAnsi="Arial Narrow" w:cs="Arial"/>
+          <w:color w:val="202122"/>
+          <w:highlight w:val="yellow"/>
+          <w:shd w:val="clear" w:color="auto" w:fill="FFFFFF"/>
+        </w:rPr>
+        <w:t xml:space="preserve">[21] </w:t>
+      </w:r>
+      <w:hyperlink r:id="rId23" w:history="1">
+        <w:r>
+          <w:rPr>
+            <w:rStyle w:val="Hyperlink"/>
+            <w:rFonts w:ascii="Arial Narrow" w:hAnsi="Arial Narrow" w:cs="Arial"/>
+            <w:highlight w:val="yellow"/>
+            <w:shd w:val="clear" w:color="auto" w:fill="FFFFFF"/>
+          </w:rPr>
+          <w:t>https://www.researchsoft.org/about-resa/</w:t>
+        </w:r>
+      </w:hyperlink>
+    </w:p>
+    <w:p>
+      <w:pPr>
+        <w:rPr>
+          <w:rFonts w:ascii="Arial Narrow" w:hAnsi="Arial Narrow" w:cs="Arial"/>
+          <w:color w:val="FF0000"/>
+          <w:shd w:val="clear" w:color="auto" w:fill="FFFFFF"/>
+        </w:rPr>
+      </w:pPr>
+      <w:r>
+        <w:rPr>
+          <w:rFonts w:ascii="Arial Narrow" w:hAnsi="Arial Narrow" w:cs="Arial"/>
+          <w:color w:val="FF0000"/>
+          <w:highlight w:val="yellow"/>
+          <w:shd w:val="clear" w:color="auto" w:fill="FFFFFF"/>
+          <w:lang w:val="de-DE"/>
+        </w:rPr>
+        <w:t>[22] Barker, Michelle, Katz, Daniel S., &amp; Gonzalez-</w:t>
+      </w:r>
+      <w:proofErr w:type="spellStart"/>
+      <w:r>
+        <w:rPr>
+          <w:rFonts w:ascii="Arial Narrow" w:hAnsi="Arial Narrow" w:cs="Arial"/>
+          <w:color w:val="FF0000"/>
+          <w:highlight w:val="yellow"/>
+          <w:shd w:val="clear" w:color="auto" w:fill="FFFFFF"/>
+          <w:lang w:val="de-DE"/>
+        </w:rPr>
+        <w:t>Beltran</w:t>
+      </w:r>
+      <w:proofErr w:type="spellEnd"/>
+      <w:r>
+        <w:rPr>
+          <w:rFonts w:ascii="Arial Narrow" w:hAnsi="Arial Narrow" w:cs="Arial"/>
+          <w:color w:val="FF0000"/>
+          <w:highlight w:val="yellow"/>
+          <w:shd w:val="clear" w:color="auto" w:fill="FFFFFF"/>
+          <w:lang w:val="de-DE"/>
+        </w:rPr>
+        <w:t xml:space="preserve">, Alejandra. </w:t>
+      </w:r>
+      <w:r>
+        <w:rPr>
+          <w:rFonts w:ascii="Arial Narrow" w:hAnsi="Arial Narrow" w:cs="Arial"/>
+          <w:color w:val="FF0000"/>
+          <w:highlight w:val="yellow"/>
+          <w:shd w:val="clear" w:color="auto" w:fill="FFFFFF"/>
+        </w:rPr>
+        <w:t xml:space="preserve">(2020). Evidence for the importance of research software. </w:t>
+      </w:r>
+      <w:proofErr w:type="spellStart"/>
+      <w:r>
+        <w:rPr>
+          <w:rFonts w:ascii="Arial Narrow" w:hAnsi="Arial Narrow" w:cs="Arial"/>
+          <w:color w:val="FF0000"/>
+          <w:highlight w:val="yellow"/>
+          <w:shd w:val="clear" w:color="auto" w:fill="FFFFFF"/>
+        </w:rPr>
+        <w:t>Zenodo</w:t>
+      </w:r>
+      <w:proofErr w:type="spellEnd"/>
+      <w:r>
+        <w:rPr>
+          <w:rFonts w:ascii="Arial Narrow" w:hAnsi="Arial Narrow" w:cs="Arial"/>
+          <w:color w:val="FF0000"/>
+          <w:highlight w:val="yellow"/>
+          <w:shd w:val="clear" w:color="auto" w:fill="FFFFFF"/>
+        </w:rPr>
+        <w:t xml:space="preserve">. </w:t>
+      </w:r>
+      <w:hyperlink r:id="rId24" w:history="1">
+        <w:r>
+          <w:rPr>
+            <w:rStyle w:val="Hyperlink"/>
+            <w:rFonts w:ascii="Arial Narrow" w:hAnsi="Arial Narrow" w:cs="Arial"/>
+            <w:color w:val="FF0000"/>
+            <w:highlight w:val="yellow"/>
+            <w:shd w:val="clear" w:color="auto" w:fill="FFFFFF"/>
+          </w:rPr>
+          <w:t>https://doi.org/10.52</w:t>
+        </w:r>
+        <w:r>
+          <w:rPr>
+            <w:rStyle w:val="Hyperlink"/>
+            <w:rFonts w:ascii="Arial Narrow" w:hAnsi="Arial Narrow" w:cs="Arial"/>
+            <w:color w:val="FF0000"/>
+            <w:highlight w:val="yellow"/>
+            <w:shd w:val="clear" w:color="auto" w:fill="FFFFFF"/>
+          </w:rPr>
+          <w:t>8</w:t>
+        </w:r>
+        <w:r>
+          <w:rPr>
+            <w:rStyle w:val="Hyperlink"/>
+            <w:rFonts w:ascii="Arial Narrow" w:hAnsi="Arial Narrow" w:cs="Arial"/>
+            <w:color w:val="FF0000"/>
+            <w:highlight w:val="yellow"/>
+            <w:shd w:val="clear" w:color="auto" w:fill="FFFFFF"/>
+          </w:rPr>
+          <w:t>1/zenodo.3884311</w:t>
+        </w:r>
+      </w:hyperlink>
+      <w:r>
+        <w:rPr>
+          <w:rFonts w:ascii="Arial Narrow" w:hAnsi="Arial Narrow" w:cs="Arial"/>
+          <w:color w:val="FF0000"/>
           <w:shd w:val="clear" w:color="auto" w:fill="FFFFFF"/>
         </w:rPr>
         <w:t xml:space="preserve"> </w:t>
       </w:r>
-      <w:r>
-        <w:rPr>
-          <w:rFonts w:ascii="Arial Narrow" w:hAnsi="Arial Narrow" w:cs="Arial"/>
-          <w:color w:val="202122"/>
-          <w:shd w:val="clear" w:color="auto" w:fill="FFFFFF"/>
-        </w:rPr>
-        <w:t>(accessed November 13, 2021).</w:t>
-      </w:r>
-    </w:p>
-    <w:p>
-      <w:pPr>
-        <w:rPr>
-          <w:rFonts w:ascii="Arial Narrow" w:hAnsi="Arial Narrow" w:cs="Arial"/>
-          <w:color w:val="202122"/>
-          <w:shd w:val="clear" w:color="auto" w:fill="FFFFFF"/>
-        </w:rPr>
-      </w:pPr>
-      <w:r>
-        <w:rPr>
-          <w:rFonts w:ascii="Arial Narrow" w:hAnsi="Arial Narrow" w:cs="Arial"/>
-          <w:color w:val="202122"/>
-          <w:shd w:val="clear" w:color="auto" w:fill="FFFFFF"/>
-        </w:rPr>
-        <w:t xml:space="preserve">[21] </w:t>
-      </w:r>
-      <w:hyperlink r:id="rId22" w:history="1">
-        <w:r>
-          <w:rPr>
-            <w:rStyle w:val="Hyperlink"/>
-            <w:rFonts w:ascii="Arial Narrow" w:hAnsi="Arial Narrow" w:cs="Arial"/>
-            <w:shd w:val="clear" w:color="auto" w:fill="FFFFFF"/>
-          </w:rPr>
-          <w:t>https://www.researchsoft.org/about-resa/</w:t>
-        </w:r>
-      </w:hyperlink>
-    </w:p>
-    <w:p>
-      <w:pPr>
-        <w:rPr>
-          <w:rFonts w:ascii="Arial Narrow" w:hAnsi="Arial Narrow" w:cs="Arial"/>
-          <w:color w:val="202122"/>
-          <w:shd w:val="clear" w:color="auto" w:fill="FFFFFF"/>
-        </w:rPr>
-      </w:pPr>
-      <w:r>
-        <w:rPr>
-          <w:rFonts w:ascii="Arial Narrow" w:hAnsi="Arial Narrow" w:cs="Arial"/>
-          <w:color w:val="202122"/>
-          <w:shd w:val="clear" w:color="auto" w:fill="FFFFFF"/>
-          <w:lang w:val="de-DE"/>
-        </w:rPr>
-        <w:t>[22] Barker, Michelle, Katz, Daniel S., &amp; Gonzalez-</w:t>
-      </w:r>
-      <w:proofErr w:type="spellStart"/>
-      <w:r>
-        <w:rPr>
-          <w:rFonts w:ascii="Arial Narrow" w:hAnsi="Arial Narrow" w:cs="Arial"/>
-          <w:color w:val="202122"/>
-          <w:shd w:val="clear" w:color="auto" w:fill="FFFFFF"/>
-          <w:lang w:val="de-DE"/>
-        </w:rPr>
-        <w:t>Beltran</w:t>
-      </w:r>
-      <w:proofErr w:type="spellEnd"/>
-      <w:r>
-        <w:rPr>
-          <w:rFonts w:ascii="Arial Narrow" w:hAnsi="Arial Narrow" w:cs="Arial"/>
-          <w:color w:val="202122"/>
-          <w:shd w:val="clear" w:color="auto" w:fill="FFFFFF"/>
-          <w:lang w:val="de-DE"/>
-        </w:rPr>
-        <w:t xml:space="preserve">, Alejandra. </w:t>
-      </w:r>
-      <w:r>
-        <w:rPr>
-          <w:rFonts w:ascii="Arial Narrow" w:hAnsi="Arial Narrow" w:cs="Arial"/>
-          <w:color w:val="202122"/>
-          <w:shd w:val="clear" w:color="auto" w:fill="FFFFFF"/>
-        </w:rPr>
-        <w:t xml:space="preserve">(2020). Evidence for the importance of research software. </w:t>
-      </w:r>
-      <w:proofErr w:type="spellStart"/>
-      <w:r>
-        <w:rPr>
-          <w:rFonts w:ascii="Arial Narrow" w:hAnsi="Arial Narrow" w:cs="Arial"/>
-          <w:color w:val="202122"/>
+    </w:p>
+    <w:p>
+      <w:pPr>
+        <w:rPr>
+          <w:rFonts w:ascii="Arial Narrow" w:hAnsi="Arial Narrow" w:cs="Arial"/>
+          <w:color w:val="202122"/>
+          <w:shd w:val="clear" w:color="auto" w:fill="FFFFFF"/>
+        </w:rPr>
+      </w:pPr>
+      <w:r>
+        <w:rPr>
+          <w:rFonts w:ascii="Arial Narrow" w:hAnsi="Arial Narrow" w:cs="Arial"/>
+          <w:color w:val="202122"/>
+          <w:highlight w:val="yellow"/>
+          <w:shd w:val="clear" w:color="auto" w:fill="FFFFFF"/>
+        </w:rPr>
+        <w:t xml:space="preserve">[23] </w:t>
+      </w:r>
+      <w:hyperlink r:id="rId25" w:history="1">
+        <w:r>
+          <w:rPr>
+            <w:rStyle w:val="Hyperlink"/>
+            <w:rFonts w:ascii="Arial Narrow" w:hAnsi="Arial Narrow" w:cs="Arial"/>
+            <w:highlight w:val="yellow"/>
+            <w:shd w:val="clear" w:color="auto" w:fill="FFFFFF"/>
+          </w:rPr>
+          <w:t>https://arstechnica.com/information-technology/2019/10/chemists-discover-cross-platform-python-scripts-not-so-cross-platform/</w:t>
+        </w:r>
+      </w:hyperlink>
+      <w:r>
+        <w:rPr>
+          <w:rFonts w:ascii="Arial Narrow" w:hAnsi="Arial Narrow" w:cs="Arial"/>
+          <w:color w:val="202122"/>
+          <w:shd w:val="clear" w:color="auto" w:fill="FFFFFF"/>
+        </w:rPr>
+        <w:t xml:space="preserve"> </w:t>
+      </w:r>
+    </w:p>
+    <w:p>
+      <w:pPr>
+        <w:rPr>
+          <w:rFonts w:ascii="Arial Narrow" w:hAnsi="Arial Narrow" w:cs="Arial"/>
+          <w:color w:val="202122"/>
+          <w:shd w:val="clear" w:color="auto" w:fill="FFFFFF"/>
+        </w:rPr>
+      </w:pPr>
+      <w:r>
+        <w:rPr>
+          <w:rFonts w:ascii="Arial Narrow" w:hAnsi="Arial Narrow" w:cs="Arial"/>
+          <w:color w:val="202122"/>
+          <w:shd w:val="clear" w:color="auto" w:fill="FFFFFF"/>
+        </w:rPr>
+        <w:t xml:space="preserve">[24] </w:t>
+      </w:r>
+      <w:r>
+        <w:rPr>
+          <w:rFonts w:ascii="Arial Narrow" w:hAnsi="Arial Narrow" w:cs="Arial"/>
+          <w:color w:val="202122"/>
+          <w:shd w:val="clear" w:color="auto" w:fill="FFFFFF"/>
+        </w:rPr>
+        <w:t>Yang, B., Rousseau, R., Wang, X., &amp; Huang, S. (2018). How important is scientific software in bioinformatics research? A comparative study between international and Chinese research communities. Journal of the Association for Information Science and Technology, 69.</w:t>
+      </w:r>
+      <w:r>
+        <w:rPr>
+          <w:rFonts w:ascii="Arial Narrow" w:hAnsi="Arial Narrow" w:cs="Arial"/>
+          <w:color w:val="202122"/>
+          <w:shd w:val="clear" w:color="auto" w:fill="FFFFFF"/>
+        </w:rPr>
+        <w:t xml:space="preserve"> </w:t>
+      </w:r>
+      <w:hyperlink r:id="rId26" w:history="1">
+        <w:r>
+          <w:rPr>
+            <w:rStyle w:val="Hyperlink"/>
+            <w:rFonts w:ascii="Arial Narrow" w:hAnsi="Arial Narrow" w:cs="Arial"/>
+            <w:shd w:val="clear" w:color="auto" w:fill="FFFFFF"/>
+          </w:rPr>
+          <w:t>https://doi.org/10.1002/asi.24031</w:t>
+        </w:r>
+      </w:hyperlink>
+      <w:r>
+        <w:rPr>
+          <w:rFonts w:ascii="Arial Narrow" w:hAnsi="Arial Narrow" w:cs="Arial"/>
+          <w:color w:val="202122"/>
+          <w:shd w:val="clear" w:color="auto" w:fill="FFFFFF"/>
+        </w:rPr>
+        <w:t xml:space="preserve"> </w:t>
+      </w:r>
+    </w:p>
+    <w:p>
+      <w:pPr>
+        <w:rPr>
+          <w:rFonts w:ascii="Arial Narrow" w:hAnsi="Arial Narrow" w:cs="Arial"/>
+          <w:color w:val="202122"/>
+          <w:shd w:val="clear" w:color="auto" w:fill="FFFFFF"/>
+          <w:lang w:val="it-IT"/>
+        </w:rPr>
+      </w:pPr>
+      <w:r>
+        <w:rPr>
+          <w:rFonts w:ascii="Arial Narrow" w:hAnsi="Arial Narrow" w:cs="Arial"/>
+          <w:color w:val="202122"/>
+          <w:shd w:val="clear" w:color="auto" w:fill="FFFFFF"/>
+        </w:rPr>
+        <w:t xml:space="preserve">[25] </w:t>
+      </w:r>
+      <w:r>
+        <w:rPr>
+          <w:rFonts w:ascii="Arial Narrow" w:hAnsi="Arial Narrow" w:cs="Arial"/>
+          <w:color w:val="202122"/>
+          <w:shd w:val="clear" w:color="auto" w:fill="FFFFFF"/>
+        </w:rPr>
+        <w:t xml:space="preserve">Pan, X., Yan, E. &amp; Hua, W. Disciplinary differences of software use and impact in scientific literature. </w:t>
+      </w:r>
+      <w:proofErr w:type="spellStart"/>
+      <w:r>
+        <w:rPr>
+          <w:rFonts w:ascii="Arial Narrow" w:hAnsi="Arial Narrow" w:cs="Arial"/>
+          <w:color w:val="202122"/>
+          <w:shd w:val="clear" w:color="auto" w:fill="FFFFFF"/>
+          <w:lang w:val="it-IT"/>
+        </w:rPr>
+        <w:t>Scientometrics</w:t>
+      </w:r>
+      <w:proofErr w:type="spellEnd"/>
+      <w:r>
+        <w:rPr>
+          <w:rFonts w:ascii="Arial Narrow" w:hAnsi="Arial Narrow" w:cs="Arial"/>
+          <w:color w:val="202122"/>
+          <w:shd w:val="clear" w:color="auto" w:fill="FFFFFF"/>
+          <w:lang w:val="it-IT"/>
+        </w:rPr>
+        <w:t xml:space="preserve"> 109, 1593–1610 (2016). </w:t>
+      </w:r>
+      <w:hyperlink r:id="rId27" w:history="1">
+        <w:r>
+          <w:rPr>
+            <w:rStyle w:val="Hyperlink"/>
+            <w:rFonts w:ascii="Arial Narrow" w:hAnsi="Arial Narrow" w:cs="Arial"/>
+            <w:shd w:val="clear" w:color="auto" w:fill="FFFFFF"/>
+            <w:lang w:val="it-IT"/>
+          </w:rPr>
+          <w:t>https://doi.org/10.1007/s11192-016-2138-4</w:t>
+        </w:r>
+      </w:hyperlink>
+      <w:r>
+        <w:rPr>
+          <w:rFonts w:ascii="Arial Narrow" w:hAnsi="Arial Narrow" w:cs="Arial"/>
+          <w:color w:val="202122"/>
+          <w:shd w:val="clear" w:color="auto" w:fill="FFFFFF"/>
+          <w:lang w:val="it-IT"/>
+        </w:rPr>
+        <w:t xml:space="preserve"> </w:t>
+      </w:r>
+    </w:p>
+    <w:p>
+      <w:pPr>
+        <w:rPr>
+          <w:rFonts w:ascii="Arial Narrow" w:hAnsi="Arial Narrow" w:cs="Arial"/>
+          <w:color w:val="202122"/>
+          <w:shd w:val="clear" w:color="auto" w:fill="FFFFFF"/>
+          <w:lang w:val="it-IT"/>
+        </w:rPr>
+      </w:pPr>
+      <w:r>
+        <w:rPr>
+          <w:rFonts w:ascii="Arial Narrow" w:hAnsi="Arial Narrow" w:cs="Arial"/>
+          <w:color w:val="202122"/>
+          <w:highlight w:val="yellow"/>
+          <w:shd w:val="clear" w:color="auto" w:fill="FFFFFF"/>
+          <w:lang w:val="it-IT"/>
+        </w:rPr>
+        <w:t xml:space="preserve">[26] </w:t>
+      </w:r>
+      <w:hyperlink r:id="rId28" w:history="1">
+        <w:r>
+          <w:rPr>
+            <w:rStyle w:val="Hyperlink"/>
+            <w:rFonts w:ascii="Arial Narrow" w:hAnsi="Arial Narrow" w:cs="Arial"/>
+            <w:highlight w:val="yellow"/>
+            <w:shd w:val="clear" w:color="auto" w:fill="FFFFFF"/>
+            <w:lang w:val="it-IT"/>
+          </w:rPr>
+          <w:t>https://numfocus.org/case-studies/first-photograph-black-hole</w:t>
+        </w:r>
+      </w:hyperlink>
+      <w:r>
+        <w:rPr>
+          <w:rFonts w:ascii="Arial Narrow" w:hAnsi="Arial Narrow" w:cs="Arial"/>
+          <w:color w:val="202122"/>
+          <w:shd w:val="clear" w:color="auto" w:fill="FFFFFF"/>
+          <w:lang w:val="it-IT"/>
+        </w:rPr>
+        <w:t xml:space="preserve"> </w:t>
+      </w:r>
+    </w:p>
+    <w:p>
+      <w:pPr>
+        <w:rPr>
+          <w:rFonts w:ascii="Arial Narrow" w:hAnsi="Arial Narrow" w:cs="Arial"/>
+          <w:color w:val="202122"/>
+          <w:shd w:val="clear" w:color="auto" w:fill="FFFFFF"/>
+        </w:rPr>
+      </w:pPr>
+      <w:r>
+        <w:rPr>
+          <w:rFonts w:ascii="Arial Narrow" w:hAnsi="Arial Narrow" w:cs="Arial"/>
+          <w:color w:val="202122"/>
+          <w:shd w:val="clear" w:color="auto" w:fill="FFFFFF"/>
+        </w:rPr>
+        <w:t xml:space="preserve">[28] R. Lutz, "Software Engineering for Space Exploration," in Computer, vol. 44, no. 10, pp. 41-46, Oct. 2011, </w:t>
+      </w:r>
+      <w:hyperlink r:id="rId29" w:history="1">
+        <w:r>
+          <w:rPr>
+            <w:rStyle w:val="Hyperlink"/>
+            <w:rFonts w:ascii="Arial Narrow" w:hAnsi="Arial Narrow" w:cs="Arial"/>
+            <w:shd w:val="clear" w:color="auto" w:fill="FFFFFF"/>
+          </w:rPr>
+          <w:t>https://doi.org/10.1109/MC.2011.264</w:t>
+        </w:r>
+      </w:hyperlink>
+      <w:r>
+        <w:rPr>
+          <w:rFonts w:ascii="Arial Narrow" w:hAnsi="Arial Narrow" w:cs="Arial"/>
+          <w:color w:val="202122"/>
+          <w:shd w:val="clear" w:color="auto" w:fill="FFFFFF"/>
+        </w:rPr>
+        <w:t xml:space="preserve">  </w:t>
+      </w:r>
+    </w:p>
+    <w:p>
+      <w:pPr>
+        <w:rPr>
+          <w:rFonts w:ascii="Arial Narrow" w:hAnsi="Arial Narrow" w:cs="Arial"/>
+          <w:color w:val="202122"/>
+          <w:highlight w:val="yellow"/>
+          <w:shd w:val="clear" w:color="auto" w:fill="FFFFFF"/>
+        </w:rPr>
+      </w:pPr>
+      <w:r>
+        <w:rPr>
+          <w:rFonts w:ascii="Arial Narrow" w:hAnsi="Arial Narrow" w:cs="Arial"/>
+          <w:color w:val="202122"/>
+          <w:highlight w:val="yellow"/>
+          <w:shd w:val="clear" w:color="auto" w:fill="FFFFFF"/>
+        </w:rPr>
+        <w:t xml:space="preserve">[29] Wikipedia contributors, "Event Horizon Telescope," Wikipedia, The Free Encyclopedia, </w:t>
+      </w:r>
+      <w:hyperlink r:id="rId30" w:history="1">
+        <w:r>
+          <w:rPr>
+            <w:rStyle w:val="Hyperlink"/>
+            <w:rFonts w:ascii="Arial Narrow" w:hAnsi="Arial Narrow" w:cs="Arial"/>
+            <w:highlight w:val="yellow"/>
+            <w:shd w:val="clear" w:color="auto" w:fill="FFFFFF"/>
+          </w:rPr>
+          <w:t>https://en.wikipedia.org/w/index.p</w:t>
+        </w:r>
+        <w:r>
+          <w:rPr>
+            <w:rStyle w:val="Hyperlink"/>
+            <w:rFonts w:ascii="Arial Narrow" w:hAnsi="Arial Narrow" w:cs="Arial"/>
+            <w:highlight w:val="yellow"/>
+            <w:shd w:val="clear" w:color="auto" w:fill="FFFFFF"/>
+          </w:rPr>
+          <w:t>h</w:t>
+        </w:r>
+        <w:r>
+          <w:rPr>
+            <w:rStyle w:val="Hyperlink"/>
+            <w:rFonts w:ascii="Arial Narrow" w:hAnsi="Arial Narrow" w:cs="Arial"/>
+            <w:highlight w:val="yellow"/>
+            <w:shd w:val="clear" w:color="auto" w:fill="FFFFFF"/>
+          </w:rPr>
+          <w:t>p?title=Event_Horizon_Telescope&amp;oldid=1052167868</w:t>
+        </w:r>
+      </w:hyperlink>
+      <w:r>
+        <w:rPr>
+          <w:rFonts w:ascii="Arial Narrow" w:hAnsi="Arial Narrow" w:cs="Arial"/>
+          <w:color w:val="202122"/>
+          <w:highlight w:val="yellow"/>
+          <w:shd w:val="clear" w:color="auto" w:fill="FFFFFF"/>
+        </w:rPr>
+        <w:t xml:space="preserve"> (accessed November 15, 2021). </w:t>
+      </w:r>
+    </w:p>
+    <w:p>
+      <w:pPr>
+        <w:rPr>
+          <w:rFonts w:ascii="Arial Narrow" w:hAnsi="Arial Narrow" w:cs="Arial"/>
+          <w:color w:val="202122"/>
+          <w:shd w:val="clear" w:color="auto" w:fill="FFFFFF"/>
+        </w:rPr>
+      </w:pPr>
+      <w:r>
+        <w:rPr>
+          <w:rFonts w:ascii="Arial Narrow" w:hAnsi="Arial Narrow" w:cs="Arial"/>
+          <w:color w:val="202122"/>
+          <w:highlight w:val="yellow"/>
+          <w:shd w:val="clear" w:color="auto" w:fill="FFFFFF"/>
+        </w:rPr>
+        <w:t xml:space="preserve">[30] Wikipedia contributors, "LIGO," Wikipedia, The Free Encyclopedia, </w:t>
+      </w:r>
+      <w:hyperlink r:id="rId31" w:history="1">
+        <w:r>
+          <w:rPr>
+            <w:rStyle w:val="Hyperlink"/>
+            <w:rFonts w:ascii="Arial Narrow" w:hAnsi="Arial Narrow" w:cs="Arial"/>
+            <w:highlight w:val="yellow"/>
+            <w:shd w:val="clear" w:color="auto" w:fill="FFFFFF"/>
+          </w:rPr>
+          <w:t>https://en.wikipedia.org/w/index.php?title=LIGO</w:t>
+        </w:r>
+        <w:r>
+          <w:rPr>
+            <w:rStyle w:val="Hyperlink"/>
+            <w:rFonts w:ascii="Arial Narrow" w:hAnsi="Arial Narrow" w:cs="Arial"/>
+            <w:highlight w:val="yellow"/>
+            <w:shd w:val="clear" w:color="auto" w:fill="FFFFFF"/>
+          </w:rPr>
+          <w:t>&amp;</w:t>
+        </w:r>
+        <w:r>
+          <w:rPr>
+            <w:rStyle w:val="Hyperlink"/>
+            <w:rFonts w:ascii="Arial Narrow" w:hAnsi="Arial Narrow" w:cs="Arial"/>
+            <w:highlight w:val="yellow"/>
+            <w:shd w:val="clear" w:color="auto" w:fill="FFFFFF"/>
+          </w:rPr>
+          <w:t>oldid=1047100294</w:t>
+        </w:r>
+      </w:hyperlink>
+      <w:r>
+        <w:rPr>
+          <w:rFonts w:ascii="Arial Narrow" w:hAnsi="Arial Narrow" w:cs="Arial"/>
+          <w:color w:val="202122"/>
+          <w:highlight w:val="yellow"/>
+          <w:shd w:val="clear" w:color="auto" w:fill="FFFFFF"/>
+        </w:rPr>
+        <w:t xml:space="preserve">  (accessed November 15, 2021).</w:t>
+      </w:r>
+      <w:r>
+        <w:rPr>
+          <w:rFonts w:ascii="Arial Narrow" w:hAnsi="Arial Narrow" w:cs="Arial"/>
+          <w:color w:val="202122"/>
+          <w:shd w:val="clear" w:color="auto" w:fill="FFFFFF"/>
+        </w:rPr>
+        <w:t xml:space="preserve"> </w:t>
+      </w:r>
+    </w:p>
+    <w:p>
+      <w:pPr>
+        <w:rPr>
+          <w:rFonts w:ascii="Arial Narrow" w:hAnsi="Arial Narrow" w:cs="Arial"/>
+          <w:color w:val="FF0000"/>
+          <w:shd w:val="clear" w:color="auto" w:fill="FFFFFF"/>
+        </w:rPr>
+      </w:pPr>
+      <w:r>
+        <w:rPr>
+          <w:rFonts w:ascii="Arial Narrow" w:hAnsi="Arial Narrow" w:cs="Arial"/>
+          <w:color w:val="FF0000"/>
+          <w:highlight w:val="yellow"/>
+          <w:shd w:val="clear" w:color="auto" w:fill="FFFFFF"/>
+        </w:rPr>
+        <w:t xml:space="preserve">[31] </w:t>
+      </w:r>
+      <w:hyperlink r:id="rId32" w:history="1">
+        <w:r>
+          <w:rPr>
+            <w:rStyle w:val="Hyperlink"/>
+            <w:rFonts w:ascii="Arial Narrow" w:hAnsi="Arial Narrow" w:cs="Arial"/>
+            <w:color w:val="FF0000"/>
+            <w:highlight w:val="yellow"/>
+            <w:shd w:val="clear" w:color="auto" w:fill="FFFFFF"/>
+          </w:rPr>
+          <w:t>https://pegasus.isi.edu/2017/10/19/pegasus-contributed-to-new-gravitational-wave-detector-discovery/</w:t>
+        </w:r>
+      </w:hyperlink>
+      <w:r>
+        <w:rPr>
+          <w:rFonts w:ascii="Arial Narrow" w:hAnsi="Arial Narrow" w:cs="Arial"/>
+          <w:color w:val="FF0000"/>
+          <w:shd w:val="clear" w:color="auto" w:fill="FFFFFF"/>
+        </w:rPr>
+        <w:t xml:space="preserve"> </w:t>
+      </w:r>
+    </w:p>
+    <w:p>
+      <w:pPr>
+        <w:rPr>
+          <w:rFonts w:ascii="Arial Narrow" w:hAnsi="Arial Narrow" w:cs="Arial"/>
+          <w:color w:val="FF0000"/>
+          <w:shd w:val="clear" w:color="auto" w:fill="FFFFFF"/>
+        </w:rPr>
+      </w:pPr>
+      <w:r>
+        <w:rPr>
+          <w:rFonts w:ascii="Arial Narrow" w:hAnsi="Arial Narrow" w:cs="Arial"/>
+          <w:color w:val="FF0000"/>
+          <w:highlight w:val="yellow"/>
+          <w:shd w:val="clear" w:color="auto" w:fill="FFFFFF"/>
+        </w:rPr>
+        <w:t xml:space="preserve">[32] </w:t>
+      </w:r>
+      <w:hyperlink r:id="rId33" w:history="1">
+        <w:r>
+          <w:rPr>
+            <w:rStyle w:val="Hyperlink"/>
+            <w:rFonts w:ascii="Arial Narrow" w:hAnsi="Arial Narrow" w:cs="Arial"/>
+            <w:color w:val="FF0000"/>
+            <w:highlight w:val="yellow"/>
+            <w:shd w:val="clear" w:color="auto" w:fill="FFFFFF"/>
+          </w:rPr>
+          <w:t>https://phys.org/news/2018-08-software-framework-drug-discovery-ieee.html</w:t>
+        </w:r>
+      </w:hyperlink>
+      <w:r>
+        <w:rPr>
+          <w:rFonts w:ascii="Arial Narrow" w:hAnsi="Arial Narrow" w:cs="Arial"/>
+          <w:color w:val="FF0000"/>
+          <w:shd w:val="clear" w:color="auto" w:fill="FFFFFF"/>
+        </w:rPr>
+        <w:t xml:space="preserve"> </w:t>
+      </w:r>
+    </w:p>
+    <w:p>
+      <w:pPr>
+        <w:rPr>
+          <w:rFonts w:ascii="Arial Narrow" w:hAnsi="Arial Narrow" w:cs="Arial"/>
+          <w:color w:val="202122"/>
+          <w:shd w:val="clear" w:color="auto" w:fill="FFFFFF"/>
+        </w:rPr>
+      </w:pPr>
+      <w:r>
+        <w:rPr>
+          <w:rFonts w:ascii="Arial Narrow" w:hAnsi="Arial Narrow" w:cs="Arial"/>
+          <w:color w:val="202122"/>
+          <w:highlight w:val="yellow"/>
+          <w:shd w:val="clear" w:color="auto" w:fill="FFFFFF"/>
+        </w:rPr>
+        <w:t xml:space="preserve">[33] Wikipedia contributors, "Software," Wikipedia, The Free Encyclopedia, </w:t>
+      </w:r>
+      <w:hyperlink r:id="rId34" w:history="1">
+        <w:r>
+          <w:rPr>
+            <w:rStyle w:val="Hyperlink"/>
+            <w:rFonts w:ascii="Arial Narrow" w:hAnsi="Arial Narrow" w:cs="Arial"/>
+            <w:highlight w:val="yellow"/>
+            <w:shd w:val="clear" w:color="auto" w:fill="FFFFFF"/>
+          </w:rPr>
+          <w:t>https://en.wikipedia.org/w/index.</w:t>
+        </w:r>
+        <w:r>
+          <w:rPr>
+            <w:rStyle w:val="Hyperlink"/>
+            <w:rFonts w:ascii="Arial Narrow" w:hAnsi="Arial Narrow" w:cs="Arial"/>
+            <w:highlight w:val="yellow"/>
+            <w:shd w:val="clear" w:color="auto" w:fill="FFFFFF"/>
+          </w:rPr>
+          <w:t>p</w:t>
+        </w:r>
+        <w:r>
+          <w:rPr>
+            <w:rStyle w:val="Hyperlink"/>
+            <w:rFonts w:ascii="Arial Narrow" w:hAnsi="Arial Narrow" w:cs="Arial"/>
+            <w:highlight w:val="yellow"/>
+            <w:shd w:val="clear" w:color="auto" w:fill="FFFFFF"/>
+          </w:rPr>
+          <w:t>hp?title=Software&amp;oldid=1056292826</w:t>
+        </w:r>
+      </w:hyperlink>
+      <w:r>
+        <w:rPr>
+          <w:rFonts w:ascii="Arial Narrow" w:hAnsi="Arial Narrow" w:cs="Arial"/>
+          <w:color w:val="202122"/>
+          <w:highlight w:val="yellow"/>
+          <w:shd w:val="clear" w:color="auto" w:fill="FFFFFF"/>
+        </w:rPr>
+        <w:t xml:space="preserve">  (accessed November 24, 2021).</w:t>
+      </w:r>
+    </w:p>
+    <w:p>
+      <w:pPr>
+        <w:rPr>
+          <w:rFonts w:ascii="Arial Narrow" w:hAnsi="Arial Narrow" w:cs="Arial"/>
+          <w:color w:val="202122"/>
+          <w:shd w:val="clear" w:color="auto" w:fill="FFFFFF"/>
+        </w:rPr>
+      </w:pPr>
+      <w:r>
+        <w:rPr>
+          <w:rFonts w:ascii="Arial Narrow" w:hAnsi="Arial Narrow" w:cs="Arial"/>
+          <w:color w:val="202122"/>
+          <w:highlight w:val="yellow"/>
+          <w:shd w:val="clear" w:color="auto" w:fill="FFFFFF"/>
+        </w:rPr>
+        <w:lastRenderedPageBreak/>
+        <w:t xml:space="preserve">[34] Wikipedia contributors, "Algorithm," Wikipedia, The Free Encyclopedia, </w:t>
+      </w:r>
+      <w:hyperlink r:id="rId35" w:history="1">
+        <w:r>
+          <w:rPr>
+            <w:rStyle w:val="Hyperlink"/>
+            <w:rFonts w:ascii="Arial Narrow" w:hAnsi="Arial Narrow" w:cs="Arial"/>
+            <w:highlight w:val="yellow"/>
+            <w:shd w:val="clear" w:color="auto" w:fill="FFFFFF"/>
+          </w:rPr>
+          <w:t>https://en.wikipedia.org/w/index.ph</w:t>
+        </w:r>
+        <w:r>
+          <w:rPr>
+            <w:rStyle w:val="Hyperlink"/>
+            <w:rFonts w:ascii="Arial Narrow" w:hAnsi="Arial Narrow" w:cs="Arial"/>
+            <w:highlight w:val="yellow"/>
+            <w:shd w:val="clear" w:color="auto" w:fill="FFFFFF"/>
+          </w:rPr>
+          <w:t>p</w:t>
+        </w:r>
+        <w:r>
+          <w:rPr>
+            <w:rStyle w:val="Hyperlink"/>
+            <w:rFonts w:ascii="Arial Narrow" w:hAnsi="Arial Narrow" w:cs="Arial"/>
+            <w:highlight w:val="yellow"/>
+            <w:shd w:val="clear" w:color="auto" w:fill="FFFFFF"/>
+          </w:rPr>
+          <w:t>?title=Algorithm&amp;oldid=1055624679</w:t>
+        </w:r>
+      </w:hyperlink>
+      <w:r>
+        <w:rPr>
+          <w:rFonts w:ascii="Arial Narrow" w:hAnsi="Arial Narrow" w:cs="Arial"/>
+          <w:color w:val="202122"/>
+          <w:highlight w:val="yellow"/>
+          <w:shd w:val="clear" w:color="auto" w:fill="FFFFFF"/>
+        </w:rPr>
+        <w:t xml:space="preserve">  (accessed November 24, 2021).</w:t>
+      </w:r>
+    </w:p>
+    <w:p>
+      <w:pPr>
+        <w:rPr>
+          <w:rFonts w:ascii="Arial Narrow" w:hAnsi="Arial Narrow" w:cs="Arial"/>
+          <w:color w:val="202122"/>
+          <w:shd w:val="clear" w:color="auto" w:fill="FFFFFF"/>
+        </w:rPr>
+      </w:pPr>
+      <w:r>
+        <w:rPr>
+          <w:rFonts w:ascii="Arial Narrow" w:hAnsi="Arial Narrow" w:cs="Arial"/>
+          <w:color w:val="202122"/>
+          <w:highlight w:val="yellow"/>
+          <w:shd w:val="clear" w:color="auto" w:fill="FFFFFF"/>
+        </w:rPr>
+        <w:t xml:space="preserve">[35] Wikipedia contributors, "Programming language," Wikipedia, The Free Encyclopedia, </w:t>
+      </w:r>
+      <w:hyperlink r:id="rId36" w:history="1">
+        <w:r>
+          <w:rPr>
+            <w:rStyle w:val="Hyperlink"/>
+            <w:rFonts w:ascii="Arial Narrow" w:hAnsi="Arial Narrow" w:cs="Arial"/>
+            <w:highlight w:val="yellow"/>
+            <w:shd w:val="clear" w:color="auto" w:fill="FFFFFF"/>
+          </w:rPr>
+          <w:t>https://en.wikipedia.org/w/</w:t>
+        </w:r>
+        <w:r>
+          <w:rPr>
+            <w:rStyle w:val="Hyperlink"/>
+            <w:rFonts w:ascii="Arial Narrow" w:hAnsi="Arial Narrow" w:cs="Arial"/>
+            <w:highlight w:val="yellow"/>
+            <w:shd w:val="clear" w:color="auto" w:fill="FFFFFF"/>
+          </w:rPr>
+          <w:t>i</w:t>
+        </w:r>
+        <w:r>
+          <w:rPr>
+            <w:rStyle w:val="Hyperlink"/>
+            <w:rFonts w:ascii="Arial Narrow" w:hAnsi="Arial Narrow" w:cs="Arial"/>
+            <w:highlight w:val="yellow"/>
+            <w:shd w:val="clear" w:color="auto" w:fill="FFFFFF"/>
+          </w:rPr>
+          <w:t>ndex.php?title=Programming_language&amp;oldid=1055665216</w:t>
+        </w:r>
+      </w:hyperlink>
+      <w:r>
+        <w:rPr>
+          <w:rFonts w:ascii="Arial Narrow" w:hAnsi="Arial Narrow" w:cs="Arial"/>
+          <w:color w:val="202122"/>
+          <w:highlight w:val="yellow"/>
+          <w:shd w:val="clear" w:color="auto" w:fill="FFFFFF"/>
+        </w:rPr>
+        <w:t xml:space="preserve">  (accessed November 24, 2021).</w:t>
+      </w:r>
+    </w:p>
+    <w:p>
+      <w:pPr>
+        <w:rPr>
+          <w:rFonts w:ascii="Arial Narrow" w:hAnsi="Arial Narrow" w:cs="Arial"/>
+          <w:color w:val="202122"/>
+          <w:shd w:val="clear" w:color="auto" w:fill="FFFFFF"/>
+        </w:rPr>
+      </w:pPr>
+      <w:r>
+        <w:rPr>
+          <w:rFonts w:ascii="Arial Narrow" w:hAnsi="Arial Narrow" w:cs="Arial"/>
+          <w:color w:val="202122"/>
+          <w:shd w:val="clear" w:color="auto" w:fill="FFFFFF"/>
+        </w:rPr>
+        <w:t xml:space="preserve">[36] </w:t>
+      </w:r>
+      <w:r>
+        <w:rPr>
+          <w:rFonts w:ascii="Arial Narrow" w:hAnsi="Arial Narrow" w:cs="Arial"/>
+          <w:color w:val="202122"/>
+          <w:shd w:val="clear" w:color="auto" w:fill="FFFFFF"/>
+        </w:rPr>
+        <w:t>Computer Software in Science and Mathematics, Scientific American</w:t>
+      </w:r>
+      <w:r>
+        <w:rPr>
+          <w:rFonts w:ascii="Arial Narrow" w:hAnsi="Arial Narrow" w:cs="Arial"/>
+          <w:color w:val="202122"/>
+          <w:shd w:val="clear" w:color="auto" w:fill="FFFFFF"/>
+        </w:rPr>
+        <w:t xml:space="preserve"> </w:t>
+      </w:r>
+      <w:r>
+        <w:rPr>
+          <w:rFonts w:ascii="Arial Narrow" w:hAnsi="Arial Narrow" w:cs="Arial"/>
+          <w:color w:val="202122"/>
+          <w:shd w:val="clear" w:color="auto" w:fill="FFFFFF"/>
+        </w:rPr>
+        <w:t xml:space="preserve">Vol. 251, No. 3 (September 1984), pp. 188-203, </w:t>
+      </w:r>
+      <w:hyperlink r:id="rId37" w:history="1">
+        <w:r>
+          <w:rPr>
+            <w:rStyle w:val="Hyperlink"/>
+            <w:rFonts w:ascii="Arial Narrow" w:hAnsi="Arial Narrow" w:cs="Arial"/>
+            <w:shd w:val="clear" w:color="auto" w:fill="FFFFFF"/>
+          </w:rPr>
+          <w:t>https://www.jstor.org/stable/24920353</w:t>
+        </w:r>
+      </w:hyperlink>
+      <w:r>
+        <w:rPr>
+          <w:rFonts w:ascii="Arial Narrow" w:hAnsi="Arial Narrow" w:cs="Arial"/>
+          <w:color w:val="202122"/>
+          <w:shd w:val="clear" w:color="auto" w:fill="FFFFFF"/>
+        </w:rPr>
+        <w:t xml:space="preserve"> </w:t>
+      </w:r>
+      <w:r>
+        <w:rPr>
+          <w:rFonts w:ascii="Arial Narrow" w:hAnsi="Arial Narrow" w:cs="Arial"/>
+          <w:color w:val="202122"/>
+          <w:shd w:val="clear" w:color="auto" w:fill="FFFFFF"/>
+        </w:rPr>
+        <w:t>(accessed November 24, 2021).</w:t>
+      </w:r>
+    </w:p>
+    <w:p>
+      <w:pPr>
+        <w:rPr>
+          <w:rFonts w:ascii="Arial Narrow" w:hAnsi="Arial Narrow" w:cs="Arial"/>
+          <w:color w:val="202122"/>
+          <w:shd w:val="clear" w:color="auto" w:fill="FFFFFF"/>
+        </w:rPr>
+      </w:pPr>
+      <w:r>
+        <w:rPr>
+          <w:rFonts w:ascii="Arial Narrow" w:hAnsi="Arial Narrow" w:cs="Arial"/>
+          <w:color w:val="202122"/>
+          <w:shd w:val="clear" w:color="auto" w:fill="FFFFFF"/>
+        </w:rPr>
+        <w:t xml:space="preserve">[37] </w:t>
+      </w:r>
+      <w:r>
+        <w:rPr>
+          <w:rFonts w:ascii="Arial Narrow" w:hAnsi="Arial Narrow" w:cs="Arial"/>
+          <w:color w:val="202122"/>
+          <w:shd w:val="clear" w:color="auto" w:fill="FFFFFF"/>
+        </w:rPr>
+        <w:t xml:space="preserve">Miller G. Scientific publishing. A scientist's nightmare: software problem leads to five retractions. Science. 2006 Dec 22;314(5807):1856-7. </w:t>
+      </w:r>
+      <w:proofErr w:type="spellStart"/>
+      <w:r>
+        <w:rPr>
+          <w:rFonts w:ascii="Arial Narrow" w:hAnsi="Arial Narrow" w:cs="Arial"/>
+          <w:color w:val="202122"/>
+          <w:shd w:val="clear" w:color="auto" w:fill="FFFFFF"/>
+        </w:rPr>
+        <w:t>doi</w:t>
+      </w:r>
+      <w:proofErr w:type="spellEnd"/>
+      <w:r>
+        <w:rPr>
+          <w:rFonts w:ascii="Arial Narrow" w:hAnsi="Arial Narrow" w:cs="Arial"/>
+          <w:color w:val="202122"/>
+          <w:shd w:val="clear" w:color="auto" w:fill="FFFFFF"/>
+        </w:rPr>
+        <w:t>: 10.1126/science.314.5807.1856. PMID: 17185570.</w:t>
+      </w:r>
+    </w:p>
+    <w:p>
+      <w:pPr>
+        <w:rPr>
+          <w:rFonts w:ascii="Arial Narrow" w:hAnsi="Arial Narrow" w:cs="Arial"/>
+          <w:color w:val="202122"/>
+          <w:shd w:val="clear" w:color="auto" w:fill="FFFFFF"/>
+        </w:rPr>
+      </w:pPr>
+      <w:r>
+        <w:rPr>
+          <w:rFonts w:ascii="Arial Narrow" w:hAnsi="Arial Narrow" w:cs="Arial"/>
+          <w:color w:val="202122"/>
+          <w:shd w:val="clear" w:color="auto" w:fill="FFFFFF"/>
+        </w:rPr>
+        <w:t xml:space="preserve">[38] </w:t>
+      </w:r>
+      <w:proofErr w:type="spellStart"/>
+      <w:r>
+        <w:rPr>
+          <w:rFonts w:ascii="Arial Narrow" w:hAnsi="Arial Narrow" w:cs="Arial"/>
+          <w:color w:val="202122"/>
+          <w:shd w:val="clear" w:color="auto" w:fill="FFFFFF"/>
+        </w:rPr>
+        <w:t>Orduña-Malea</w:t>
+      </w:r>
+      <w:proofErr w:type="spellEnd"/>
+      <w:r>
+        <w:rPr>
+          <w:rFonts w:ascii="Arial Narrow" w:hAnsi="Arial Narrow" w:cs="Arial"/>
+          <w:color w:val="202122"/>
+          <w:shd w:val="clear" w:color="auto" w:fill="FFFFFF"/>
+        </w:rPr>
+        <w:t xml:space="preserve">, E., Costas, R. Link-based approach to study scientific software usage: the case of </w:t>
+      </w:r>
+      <w:proofErr w:type="spellStart"/>
+      <w:r>
+        <w:rPr>
+          <w:rFonts w:ascii="Arial Narrow" w:hAnsi="Arial Narrow" w:cs="Arial"/>
+          <w:color w:val="202122"/>
+          <w:shd w:val="clear" w:color="auto" w:fill="FFFFFF"/>
+        </w:rPr>
+        <w:t>VOSviewer</w:t>
+      </w:r>
+      <w:proofErr w:type="spellEnd"/>
+      <w:r>
+        <w:rPr>
+          <w:rFonts w:ascii="Arial Narrow" w:hAnsi="Arial Narrow" w:cs="Arial"/>
+          <w:color w:val="202122"/>
+          <w:shd w:val="clear" w:color="auto" w:fill="FFFFFF"/>
+        </w:rPr>
+        <w:t xml:space="preserve">. </w:t>
+      </w:r>
+      <w:proofErr w:type="spellStart"/>
+      <w:r>
+        <w:rPr>
+          <w:rFonts w:ascii="Arial Narrow" w:hAnsi="Arial Narrow" w:cs="Arial"/>
+          <w:color w:val="202122"/>
+          <w:shd w:val="clear" w:color="auto" w:fill="FFFFFF"/>
+        </w:rPr>
+        <w:t>Scientometrics</w:t>
+      </w:r>
+      <w:proofErr w:type="spellEnd"/>
+      <w:r>
+        <w:rPr>
+          <w:rFonts w:ascii="Arial Narrow" w:hAnsi="Arial Narrow" w:cs="Arial"/>
+          <w:color w:val="202122"/>
+          <w:shd w:val="clear" w:color="auto" w:fill="FFFFFF"/>
+        </w:rPr>
+        <w:t xml:space="preserve"> 126, 8153–8186 (2021). </w:t>
+      </w:r>
+      <w:hyperlink r:id="rId38" w:history="1">
+        <w:r>
+          <w:rPr>
+            <w:rStyle w:val="Hyperlink"/>
+            <w:rFonts w:ascii="Arial Narrow" w:hAnsi="Arial Narrow" w:cs="Arial"/>
+            <w:shd w:val="clear" w:color="auto" w:fill="FFFFFF"/>
+          </w:rPr>
+          <w:t>https://doi.org/10.1007/s11192-021-04082-y</w:t>
+        </w:r>
+      </w:hyperlink>
+      <w:r>
+        <w:rPr>
+          <w:rFonts w:ascii="Arial Narrow" w:hAnsi="Arial Narrow" w:cs="Arial"/>
+          <w:color w:val="202122"/>
+          <w:shd w:val="clear" w:color="auto" w:fill="FFFFFF"/>
+        </w:rPr>
+        <w:t xml:space="preserve"> </w:t>
+      </w:r>
+    </w:p>
+    <w:p>
+      <w:pPr>
+        <w:rPr>
+          <w:rFonts w:ascii="Arial Narrow" w:hAnsi="Arial Narrow" w:cs="Arial"/>
+          <w:color w:val="202122"/>
+          <w:highlight w:val="yellow"/>
+          <w:shd w:val="clear" w:color="auto" w:fill="FFFFFF"/>
+        </w:rPr>
+      </w:pPr>
+      <w:r>
+        <w:rPr>
+          <w:rFonts w:ascii="Arial Narrow" w:hAnsi="Arial Narrow" w:cs="Arial"/>
+          <w:color w:val="202122"/>
+          <w:highlight w:val="yellow"/>
+          <w:shd w:val="clear" w:color="auto" w:fill="FFFFFF"/>
+        </w:rPr>
+        <w:t xml:space="preserve">[39] S.J. Hettrick, M. </w:t>
+      </w:r>
+      <w:proofErr w:type="spellStart"/>
+      <w:r>
+        <w:rPr>
+          <w:rFonts w:ascii="Arial Narrow" w:hAnsi="Arial Narrow" w:cs="Arial"/>
+          <w:color w:val="202122"/>
+          <w:highlight w:val="yellow"/>
+          <w:shd w:val="clear" w:color="auto" w:fill="FFFFFF"/>
+        </w:rPr>
+        <w:t>Antonioletti</w:t>
+      </w:r>
+      <w:proofErr w:type="spellEnd"/>
+      <w:r>
+        <w:rPr>
+          <w:rFonts w:ascii="Arial Narrow" w:hAnsi="Arial Narrow" w:cs="Arial"/>
+          <w:color w:val="202122"/>
+          <w:highlight w:val="yellow"/>
+          <w:shd w:val="clear" w:color="auto" w:fill="FFFFFF"/>
+        </w:rPr>
+        <w:t xml:space="preserve">, L. </w:t>
+      </w:r>
+      <w:proofErr w:type="spellStart"/>
+      <w:r>
+        <w:rPr>
+          <w:rFonts w:ascii="Arial Narrow" w:hAnsi="Arial Narrow" w:cs="Arial"/>
+          <w:color w:val="202122"/>
+          <w:highlight w:val="yellow"/>
+          <w:shd w:val="clear" w:color="auto" w:fill="FFFFFF"/>
+        </w:rPr>
+        <w:t>Carr</w:t>
+      </w:r>
+      <w:proofErr w:type="spellEnd"/>
+      <w:r>
+        <w:rPr>
+          <w:rFonts w:ascii="Arial Narrow" w:hAnsi="Arial Narrow" w:cs="Arial"/>
+          <w:color w:val="202122"/>
+          <w:highlight w:val="yellow"/>
+          <w:shd w:val="clear" w:color="auto" w:fill="FFFFFF"/>
+        </w:rPr>
+        <w:t xml:space="preserve">, N. </w:t>
+      </w:r>
+      <w:proofErr w:type="spellStart"/>
+      <w:r>
+        <w:rPr>
+          <w:rFonts w:ascii="Arial Narrow" w:hAnsi="Arial Narrow" w:cs="Arial"/>
+          <w:color w:val="202122"/>
+          <w:highlight w:val="yellow"/>
+          <w:shd w:val="clear" w:color="auto" w:fill="FFFFFF"/>
+        </w:rPr>
+        <w:t>Chue</w:t>
+      </w:r>
+      <w:proofErr w:type="spellEnd"/>
+      <w:r>
+        <w:rPr>
+          <w:rFonts w:ascii="Arial Narrow" w:hAnsi="Arial Narrow" w:cs="Arial"/>
+          <w:color w:val="202122"/>
+          <w:highlight w:val="yellow"/>
+          <w:shd w:val="clear" w:color="auto" w:fill="FFFFFF"/>
+        </w:rPr>
+        <w:t xml:space="preserve"> Hong, S. Crouch, D. </w:t>
+      </w:r>
+      <w:proofErr w:type="spellStart"/>
+      <w:r>
+        <w:rPr>
+          <w:rFonts w:ascii="Arial Narrow" w:hAnsi="Arial Narrow" w:cs="Arial"/>
+          <w:color w:val="202122"/>
+          <w:highlight w:val="yellow"/>
+          <w:shd w:val="clear" w:color="auto" w:fill="FFFFFF"/>
+        </w:rPr>
+        <w:t>DeRoure</w:t>
+      </w:r>
+      <w:proofErr w:type="spellEnd"/>
+      <w:r>
+        <w:rPr>
+          <w:rFonts w:ascii="Arial Narrow" w:hAnsi="Arial Narrow" w:cs="Arial"/>
+          <w:color w:val="202122"/>
+          <w:highlight w:val="yellow"/>
+          <w:shd w:val="clear" w:color="auto" w:fill="FFFFFF"/>
+        </w:rPr>
+        <w:t xml:space="preserve">, et al, “UK Research Software Survey 2014”, </w:t>
+      </w:r>
+      <w:proofErr w:type="spellStart"/>
+      <w:r>
+        <w:rPr>
+          <w:rFonts w:ascii="Arial Narrow" w:hAnsi="Arial Narrow" w:cs="Arial"/>
+          <w:color w:val="202122"/>
+          <w:highlight w:val="yellow"/>
           <w:shd w:val="clear" w:color="auto" w:fill="FFFFFF"/>
         </w:rPr>
         <w:t>Zenodo</w:t>
@@ -1306,1059 +2393,128 @@
         <w:rPr>
           <w:rFonts w:ascii="Arial Narrow" w:hAnsi="Arial Narrow" w:cs="Arial"/>
           <w:color w:val="202122"/>
+          <w:highlight w:val="yellow"/>
+          <w:shd w:val="clear" w:color="auto" w:fill="FFFFFF"/>
+        </w:rPr>
+        <w:t xml:space="preserve">, 2014. </w:t>
+      </w:r>
+      <w:hyperlink r:id="rId39" w:history="1">
+        <w:r>
+          <w:rPr>
+            <w:rStyle w:val="Hyperlink"/>
+            <w:rFonts w:ascii="Arial Narrow" w:hAnsi="Arial Narrow" w:cs="Arial"/>
+            <w:highlight w:val="yellow"/>
+            <w:shd w:val="clear" w:color="auto" w:fill="FFFFFF"/>
+          </w:rPr>
+          <w:t>https://doi.or</w:t>
+        </w:r>
+        <w:r>
+          <w:rPr>
+            <w:rStyle w:val="Hyperlink"/>
+            <w:rFonts w:ascii="Arial Narrow" w:hAnsi="Arial Narrow" w:cs="Arial"/>
+            <w:highlight w:val="yellow"/>
+            <w:shd w:val="clear" w:color="auto" w:fill="FFFFFF"/>
+          </w:rPr>
+          <w:t>g</w:t>
+        </w:r>
+        <w:r>
+          <w:rPr>
+            <w:rStyle w:val="Hyperlink"/>
+            <w:rFonts w:ascii="Arial Narrow" w:hAnsi="Arial Narrow" w:cs="Arial"/>
+            <w:highlight w:val="yellow"/>
+            <w:shd w:val="clear" w:color="auto" w:fill="FFFFFF"/>
+          </w:rPr>
+          <w:t>/10.5281/zenodo.14809</w:t>
+        </w:r>
+      </w:hyperlink>
+      <w:r>
+        <w:rPr>
+          <w:rFonts w:ascii="Arial Narrow" w:hAnsi="Arial Narrow" w:cs="Arial"/>
+          <w:color w:val="202122"/>
+          <w:highlight w:val="yellow"/>
+          <w:shd w:val="clear" w:color="auto" w:fill="FFFFFF"/>
+        </w:rPr>
+        <w:t xml:space="preserve"> .</w:t>
+      </w:r>
+    </w:p>
+    <w:p>
+      <w:pPr>
+        <w:rPr>
+          <w:rFonts w:ascii="Arial Narrow" w:hAnsi="Arial Narrow" w:cs="Arial"/>
+          <w:color w:val="202122"/>
+          <w:shd w:val="clear" w:color="auto" w:fill="FFFFFF"/>
+          <w:lang w:val="fr-FR"/>
+        </w:rPr>
+      </w:pPr>
+      <w:r>
+        <w:rPr>
+          <w:rFonts w:ascii="Arial Narrow" w:hAnsi="Arial Narrow" w:cs="Arial"/>
+          <w:color w:val="202122"/>
+          <w:highlight w:val="yellow"/>
+          <w:shd w:val="clear" w:color="auto" w:fill="FFFFFF"/>
+        </w:rPr>
+        <w:t xml:space="preserve">[40] </w:t>
+      </w:r>
+      <w:proofErr w:type="spellStart"/>
+      <w:r>
+        <w:rPr>
+          <w:rFonts w:ascii="Arial Narrow" w:hAnsi="Arial Narrow" w:cs="Arial"/>
+          <w:color w:val="202122"/>
+          <w:highlight w:val="yellow"/>
+          <w:shd w:val="clear" w:color="auto" w:fill="FFFFFF"/>
+        </w:rPr>
+        <w:t>Nangia</w:t>
+      </w:r>
+      <w:proofErr w:type="spellEnd"/>
+      <w:r>
+        <w:rPr>
+          <w:rFonts w:ascii="Arial Narrow" w:hAnsi="Arial Narrow" w:cs="Arial"/>
+          <w:color w:val="202122"/>
+          <w:highlight w:val="yellow"/>
+          <w:shd w:val="clear" w:color="auto" w:fill="FFFFFF"/>
+        </w:rPr>
+        <w:t xml:space="preserve">, Udit; Katz, Daniel S. (2017): Track 1 Paper: Surveying the U.S. National Postdoctoral Association Regarding Software Use and Training in Research. </w:t>
+      </w:r>
+      <w:proofErr w:type="spellStart"/>
+      <w:r>
+        <w:rPr>
+          <w:rFonts w:ascii="Arial Narrow" w:hAnsi="Arial Narrow" w:cs="Arial"/>
+          <w:color w:val="202122"/>
+          <w:highlight w:val="yellow"/>
+          <w:shd w:val="clear" w:color="auto" w:fill="FFFFFF"/>
+        </w:rPr>
+        <w:t>figshare</w:t>
+      </w:r>
+      <w:proofErr w:type="spellEnd"/>
+      <w:r>
+        <w:rPr>
+          <w:rFonts w:ascii="Arial Narrow" w:hAnsi="Arial Narrow" w:cs="Arial"/>
+          <w:color w:val="202122"/>
+          <w:highlight w:val="yellow"/>
           <w:shd w:val="clear" w:color="auto" w:fill="FFFFFF"/>
         </w:rPr>
         <w:t xml:space="preserve">. </w:t>
       </w:r>
-      <w:hyperlink r:id="rId23" w:history="1">
-        <w:r>
-          <w:rPr>
-            <w:rStyle w:val="Hyperlink"/>
-            <w:rFonts w:ascii="Arial Narrow" w:hAnsi="Arial Narrow" w:cs="Arial"/>
-            <w:shd w:val="clear" w:color="auto" w:fill="FFFFFF"/>
-          </w:rPr>
-          <w:t>https://doi.org/10.5281/zenodo.3884311</w:t>
-        </w:r>
-      </w:hyperlink>
-      <w:r>
-        <w:rPr>
-          <w:rFonts w:ascii="Arial Narrow" w:hAnsi="Arial Narrow" w:cs="Arial"/>
-          <w:color w:val="202122"/>
-          <w:shd w:val="clear" w:color="auto" w:fill="FFFFFF"/>
-        </w:rPr>
-        <w:t xml:space="preserve"> </w:t>
-      </w:r>
-    </w:p>
-    <w:p>
-      <w:pPr>
-        <w:rPr>
-          <w:rFonts w:ascii="Arial Narrow" w:hAnsi="Arial Narrow" w:cs="Arial"/>
-          <w:color w:val="202122"/>
-          <w:shd w:val="clear" w:color="auto" w:fill="FFFFFF"/>
-        </w:rPr>
-      </w:pPr>
-      <w:r>
-        <w:rPr>
-          <w:rFonts w:ascii="Arial Narrow" w:hAnsi="Arial Narrow" w:cs="Arial"/>
-          <w:color w:val="202122"/>
-          <w:shd w:val="clear" w:color="auto" w:fill="FFFFFF"/>
-        </w:rPr>
-        <w:t xml:space="preserve">[23] </w:t>
-      </w:r>
-      <w:hyperlink r:id="rId24" w:history="1">
-        <w:r>
-          <w:rPr>
-            <w:rStyle w:val="Hyperlink"/>
-            <w:rFonts w:ascii="Arial Narrow" w:hAnsi="Arial Narrow" w:cs="Arial"/>
-            <w:shd w:val="clear" w:color="auto" w:fill="FFFFFF"/>
-          </w:rPr>
-          <w:t>https://arstechnica.com/information-technology/2019/10/chemists-discover-cross-platform-python-scripts-not-so-cross-platform/</w:t>
-        </w:r>
-      </w:hyperlink>
-      <w:r>
-        <w:rPr>
-          <w:rFonts w:ascii="Arial Narrow" w:hAnsi="Arial Narrow" w:cs="Arial"/>
-          <w:color w:val="202122"/>
-          <w:shd w:val="clear" w:color="auto" w:fill="FFFFFF"/>
-        </w:rPr>
-        <w:t xml:space="preserve"> </w:t>
-      </w:r>
-    </w:p>
-    <w:p>
-      <w:pPr>
-        <w:rPr>
-          <w:rFonts w:ascii="Arial Narrow" w:hAnsi="Arial Narrow" w:cs="Arial"/>
-          <w:color w:val="202122"/>
-          <w:shd w:val="clear" w:color="auto" w:fill="FFFFFF"/>
-        </w:rPr>
-      </w:pPr>
-      <w:r>
-        <w:rPr>
-          <w:rFonts w:ascii="Arial Narrow" w:hAnsi="Arial Narrow" w:cs="Arial"/>
-          <w:color w:val="202122"/>
-          <w:shd w:val="clear" w:color="auto" w:fill="FFFFFF"/>
-        </w:rPr>
-        <w:t xml:space="preserve">[24] </w:t>
-      </w:r>
-      <w:r>
-        <w:rPr>
-          <w:rFonts w:ascii="Arial Narrow" w:hAnsi="Arial Narrow" w:cs="Arial"/>
-          <w:color w:val="202122"/>
-          <w:shd w:val="clear" w:color="auto" w:fill="FFFFFF"/>
-        </w:rPr>
-        <w:t>Yang, B., Rousseau, R., Wang, X., &amp; Huang, S. (2018). How important is scientific software in bioinformatics research? A comparative study between international and Chinese research communities. Journal of the Association for Information Science and Technology, 69.</w:t>
-      </w:r>
-      <w:r>
-        <w:rPr>
-          <w:rFonts w:ascii="Arial Narrow" w:hAnsi="Arial Narrow" w:cs="Arial"/>
-          <w:color w:val="202122"/>
-          <w:shd w:val="clear" w:color="auto" w:fill="FFFFFF"/>
-        </w:rPr>
-        <w:t xml:space="preserve"> </w:t>
-      </w:r>
-      <w:hyperlink r:id="rId25" w:history="1">
-        <w:r>
-          <w:rPr>
-            <w:rStyle w:val="Hyperlink"/>
-            <w:rFonts w:ascii="Arial Narrow" w:hAnsi="Arial Narrow" w:cs="Arial"/>
-            <w:shd w:val="clear" w:color="auto" w:fill="FFFFFF"/>
-          </w:rPr>
-          <w:t>https://doi.org/10.1002/asi.24031</w:t>
-        </w:r>
-      </w:hyperlink>
-      <w:r>
-        <w:rPr>
-          <w:rFonts w:ascii="Arial Narrow" w:hAnsi="Arial Narrow" w:cs="Arial"/>
-          <w:color w:val="202122"/>
-          <w:shd w:val="clear" w:color="auto" w:fill="FFFFFF"/>
-        </w:rPr>
-        <w:t xml:space="preserve"> </w:t>
-      </w:r>
-    </w:p>
-    <w:p>
-      <w:pPr>
-        <w:rPr>
-          <w:rFonts w:ascii="Arial Narrow" w:hAnsi="Arial Narrow" w:cs="Arial"/>
-          <w:color w:val="202122"/>
-          <w:shd w:val="clear" w:color="auto" w:fill="FFFFFF"/>
-          <w:lang w:val="it-IT"/>
-        </w:rPr>
-      </w:pPr>
-      <w:r>
-        <w:rPr>
-          <w:rFonts w:ascii="Arial Narrow" w:hAnsi="Arial Narrow" w:cs="Arial"/>
-          <w:color w:val="202122"/>
-          <w:shd w:val="clear" w:color="auto" w:fill="FFFFFF"/>
-        </w:rPr>
-        <w:t xml:space="preserve">[25] </w:t>
-      </w:r>
-      <w:r>
-        <w:rPr>
-          <w:rFonts w:ascii="Arial Narrow" w:hAnsi="Arial Narrow" w:cs="Arial"/>
-          <w:color w:val="202122"/>
-          <w:shd w:val="clear" w:color="auto" w:fill="FFFFFF"/>
-        </w:rPr>
-        <w:t xml:space="preserve">Pan, X., Yan, E. &amp; Hua, W. Disciplinary differences of software use and impact in scientific literature. </w:t>
-      </w:r>
-      <w:proofErr w:type="spellStart"/>
-      <w:r>
-        <w:rPr>
-          <w:rFonts w:ascii="Arial Narrow" w:hAnsi="Arial Narrow" w:cs="Arial"/>
-          <w:color w:val="202122"/>
-          <w:shd w:val="clear" w:color="auto" w:fill="FFFFFF"/>
-          <w:lang w:val="it-IT"/>
-        </w:rPr>
-        <w:t>Scientometrics</w:t>
-      </w:r>
-      <w:proofErr w:type="spellEnd"/>
-      <w:r>
-        <w:rPr>
-          <w:rFonts w:ascii="Arial Narrow" w:hAnsi="Arial Narrow" w:cs="Arial"/>
-          <w:color w:val="202122"/>
-          <w:shd w:val="clear" w:color="auto" w:fill="FFFFFF"/>
-          <w:lang w:val="it-IT"/>
-        </w:rPr>
-        <w:t xml:space="preserve"> 109, 1593–1610 (2016). </w:t>
-      </w:r>
-      <w:hyperlink r:id="rId26" w:history="1">
-        <w:r>
-          <w:rPr>
-            <w:rStyle w:val="Hyperlink"/>
-            <w:rFonts w:ascii="Arial Narrow" w:hAnsi="Arial Narrow" w:cs="Arial"/>
-            <w:shd w:val="clear" w:color="auto" w:fill="FFFFFF"/>
-            <w:lang w:val="it-IT"/>
-          </w:rPr>
-          <w:t>https://doi.org/10.1007/s11192-016-2138-4</w:t>
-        </w:r>
-      </w:hyperlink>
-      <w:r>
-        <w:rPr>
-          <w:rFonts w:ascii="Arial Narrow" w:hAnsi="Arial Narrow" w:cs="Arial"/>
-          <w:color w:val="202122"/>
-          <w:shd w:val="clear" w:color="auto" w:fill="FFFFFF"/>
-          <w:lang w:val="it-IT"/>
-        </w:rPr>
-        <w:t xml:space="preserve"> </w:t>
-      </w:r>
-    </w:p>
-    <w:p>
-      <w:pPr>
-        <w:rPr>
-          <w:rFonts w:ascii="Arial Narrow" w:hAnsi="Arial Narrow" w:cs="Arial"/>
-          <w:color w:val="202122"/>
-          <w:shd w:val="clear" w:color="auto" w:fill="FFFFFF"/>
-          <w:lang w:val="it-IT"/>
-        </w:rPr>
-      </w:pPr>
-      <w:r>
-        <w:rPr>
-          <w:rFonts w:ascii="Arial Narrow" w:hAnsi="Arial Narrow" w:cs="Arial"/>
-          <w:color w:val="202122"/>
-          <w:shd w:val="clear" w:color="auto" w:fill="FFFFFF"/>
-          <w:lang w:val="it-IT"/>
-        </w:rPr>
-        <w:t xml:space="preserve">[26] </w:t>
-      </w:r>
-      <w:hyperlink r:id="rId27" w:history="1">
-        <w:r>
-          <w:rPr>
-            <w:rStyle w:val="Hyperlink"/>
-            <w:rFonts w:ascii="Arial Narrow" w:hAnsi="Arial Narrow" w:cs="Arial"/>
-            <w:shd w:val="clear" w:color="auto" w:fill="FFFFFF"/>
-            <w:lang w:val="it-IT"/>
-          </w:rPr>
-          <w:t>https://numfocus.org/case-studies/first-photograph-black-hole</w:t>
-        </w:r>
-      </w:hyperlink>
-      <w:r>
-        <w:rPr>
-          <w:rFonts w:ascii="Arial Narrow" w:hAnsi="Arial Narrow" w:cs="Arial"/>
-          <w:color w:val="202122"/>
-          <w:shd w:val="clear" w:color="auto" w:fill="FFFFFF"/>
-          <w:lang w:val="it-IT"/>
-        </w:rPr>
-        <w:t xml:space="preserve"> </w:t>
-      </w:r>
-    </w:p>
-    <w:p>
-      <w:pPr>
-        <w:rPr>
-          <w:rFonts w:ascii="Arial Narrow" w:hAnsi="Arial Narrow" w:cs="Arial"/>
-          <w:color w:val="202122"/>
-          <w:shd w:val="clear" w:color="auto" w:fill="FFFFFF"/>
-        </w:rPr>
-      </w:pPr>
-      <w:r>
-        <w:rPr>
-          <w:rFonts w:ascii="Arial Narrow" w:hAnsi="Arial Narrow" w:cs="Arial"/>
-          <w:color w:val="202122"/>
-          <w:shd w:val="clear" w:color="auto" w:fill="FFFFFF"/>
-        </w:rPr>
-        <w:t xml:space="preserve">[28] R. Lutz, "Software Engineering for Space Exploration," in Computer, vol. 44, no. 10, pp. 41-46, Oct. 2011, </w:t>
-      </w:r>
-      <w:hyperlink r:id="rId28" w:history="1">
-        <w:r>
-          <w:rPr>
-            <w:rStyle w:val="Hyperlink"/>
-            <w:rFonts w:ascii="Arial Narrow" w:hAnsi="Arial Narrow" w:cs="Arial"/>
-            <w:shd w:val="clear" w:color="auto" w:fill="FFFFFF"/>
-          </w:rPr>
-          <w:t>https://doi.org/10.1109/MC.2011.264</w:t>
-        </w:r>
-      </w:hyperlink>
-      <w:r>
-        <w:rPr>
-          <w:rFonts w:ascii="Arial Narrow" w:hAnsi="Arial Narrow" w:cs="Arial"/>
-          <w:color w:val="202122"/>
-          <w:shd w:val="clear" w:color="auto" w:fill="FFFFFF"/>
-        </w:rPr>
-        <w:t xml:space="preserve">  </w:t>
-      </w:r>
-    </w:p>
-    <w:p>
-      <w:pPr>
-        <w:rPr>
-          <w:rFonts w:ascii="Arial Narrow" w:hAnsi="Arial Narrow" w:cs="Arial"/>
-          <w:color w:val="202122"/>
-          <w:shd w:val="clear" w:color="auto" w:fill="FFFFFF"/>
-        </w:rPr>
-      </w:pPr>
-      <w:r>
-        <w:rPr>
-          <w:rFonts w:ascii="Arial Narrow" w:hAnsi="Arial Narrow" w:cs="Arial"/>
-          <w:color w:val="202122"/>
-          <w:shd w:val="clear" w:color="auto" w:fill="FFFFFF"/>
-        </w:rPr>
-        <w:t xml:space="preserve">[29] </w:t>
-      </w:r>
-      <w:r>
-        <w:rPr>
-          <w:rFonts w:ascii="Arial Narrow" w:hAnsi="Arial Narrow" w:cs="Arial"/>
-          <w:color w:val="202122"/>
-          <w:shd w:val="clear" w:color="auto" w:fill="FFFFFF"/>
-        </w:rPr>
-        <w:t xml:space="preserve">Wikipedia contributors, "Event Horizon Telescope," Wikipedia, The Free Encyclopedia, </w:t>
-      </w:r>
-      <w:hyperlink r:id="rId29" w:history="1">
-        <w:r>
-          <w:rPr>
-            <w:rStyle w:val="Hyperlink"/>
-            <w:rFonts w:ascii="Arial Narrow" w:hAnsi="Arial Narrow" w:cs="Arial"/>
-            <w:shd w:val="clear" w:color="auto" w:fill="FFFFFF"/>
-          </w:rPr>
-          <w:t>https://en.wikipedia.org/w/index.php?title=Event_Horizon_Telescope&amp;oldid=1052167868</w:t>
-        </w:r>
-      </w:hyperlink>
-      <w:r>
-        <w:rPr>
-          <w:rFonts w:ascii="Arial Narrow" w:hAnsi="Arial Narrow" w:cs="Arial"/>
-          <w:color w:val="202122"/>
-          <w:shd w:val="clear" w:color="auto" w:fill="FFFFFF"/>
-        </w:rPr>
-        <w:t xml:space="preserve"> </w:t>
-      </w:r>
-      <w:r>
-        <w:rPr>
-          <w:rFonts w:ascii="Arial Narrow" w:hAnsi="Arial Narrow" w:cs="Arial"/>
-          <w:color w:val="202122"/>
-          <w:shd w:val="clear" w:color="auto" w:fill="FFFFFF"/>
-        </w:rPr>
-        <w:t>(accessed November 15, 2021).</w:t>
-      </w:r>
-      <w:r>
-        <w:rPr>
-          <w:rFonts w:ascii="Arial Narrow" w:hAnsi="Arial Narrow" w:cs="Arial"/>
-          <w:color w:val="202122"/>
-          <w:shd w:val="clear" w:color="auto" w:fill="FFFFFF"/>
-        </w:rPr>
-        <w:t xml:space="preserve"> </w:t>
-      </w:r>
-    </w:p>
-    <w:p>
-      <w:pPr>
-        <w:rPr>
-          <w:rFonts w:ascii="Arial Narrow" w:hAnsi="Arial Narrow" w:cs="Arial"/>
-          <w:color w:val="202122"/>
-          <w:shd w:val="clear" w:color="auto" w:fill="FFFFFF"/>
-        </w:rPr>
-      </w:pPr>
-      <w:r>
-        <w:rPr>
-          <w:rFonts w:ascii="Arial Narrow" w:hAnsi="Arial Narrow" w:cs="Arial"/>
-          <w:color w:val="202122"/>
-          <w:shd w:val="clear" w:color="auto" w:fill="FFFFFF"/>
-        </w:rPr>
-        <w:t xml:space="preserve">[30] </w:t>
-      </w:r>
-      <w:r>
-        <w:rPr>
-          <w:rFonts w:ascii="Arial Narrow" w:hAnsi="Arial Narrow" w:cs="Arial"/>
-          <w:color w:val="202122"/>
-          <w:shd w:val="clear" w:color="auto" w:fill="FFFFFF"/>
-        </w:rPr>
-        <w:t xml:space="preserve">Wikipedia contributors, "LIGO," Wikipedia, The Free Encyclopedia, </w:t>
-      </w:r>
-      <w:hyperlink r:id="rId30" w:history="1">
-        <w:r>
-          <w:rPr>
-            <w:rStyle w:val="Hyperlink"/>
-            <w:rFonts w:ascii="Arial Narrow" w:hAnsi="Arial Narrow" w:cs="Arial"/>
-            <w:shd w:val="clear" w:color="auto" w:fill="FFFFFF"/>
-          </w:rPr>
-          <w:t>https://en.wikipedia.org/w/index.php?title=LIGO&amp;oldid=1047100294</w:t>
-        </w:r>
-      </w:hyperlink>
-      <w:r>
-        <w:rPr>
-          <w:rFonts w:ascii="Arial Narrow" w:hAnsi="Arial Narrow" w:cs="Arial"/>
-          <w:color w:val="202122"/>
-          <w:shd w:val="clear" w:color="auto" w:fill="FFFFFF"/>
-        </w:rPr>
-        <w:t xml:space="preserve"> </w:t>
-      </w:r>
-      <w:r>
-        <w:rPr>
-          <w:rFonts w:ascii="Arial Narrow" w:hAnsi="Arial Narrow" w:cs="Arial"/>
-          <w:color w:val="202122"/>
-          <w:shd w:val="clear" w:color="auto" w:fill="FFFFFF"/>
-        </w:rPr>
-        <w:t xml:space="preserve"> (accessed November 15, 2021).</w:t>
-      </w:r>
-      <w:r>
-        <w:rPr>
-          <w:rFonts w:ascii="Arial Narrow" w:hAnsi="Arial Narrow" w:cs="Arial"/>
-          <w:color w:val="202122"/>
-          <w:shd w:val="clear" w:color="auto" w:fill="FFFFFF"/>
-        </w:rPr>
-        <w:t xml:space="preserve"> </w:t>
-      </w:r>
-    </w:p>
-    <w:p>
-      <w:pPr>
-        <w:rPr>
-          <w:rFonts w:ascii="Arial Narrow" w:hAnsi="Arial Narrow" w:cs="Arial"/>
-          <w:color w:val="202122"/>
-          <w:shd w:val="clear" w:color="auto" w:fill="FFFFFF"/>
-        </w:rPr>
-      </w:pPr>
-      <w:r>
-        <w:rPr>
-          <w:rFonts w:ascii="Arial Narrow" w:hAnsi="Arial Narrow" w:cs="Arial"/>
-          <w:color w:val="202122"/>
-          <w:shd w:val="clear" w:color="auto" w:fill="FFFFFF"/>
-        </w:rPr>
-        <w:t xml:space="preserve">[31] </w:t>
-      </w:r>
-      <w:hyperlink r:id="rId31" w:history="1">
-        <w:r>
-          <w:rPr>
-            <w:rStyle w:val="Hyperlink"/>
-            <w:rFonts w:ascii="Arial Narrow" w:hAnsi="Arial Narrow" w:cs="Arial"/>
-            <w:shd w:val="clear" w:color="auto" w:fill="FFFFFF"/>
-          </w:rPr>
-          <w:t>https://pegasus.isi.edu/2017/10/19/pegasus-contributed-to-new-gravitational-wave-detector-discovery/</w:t>
-        </w:r>
-      </w:hyperlink>
-      <w:r>
-        <w:rPr>
-          <w:rFonts w:ascii="Arial Narrow" w:hAnsi="Arial Narrow" w:cs="Arial"/>
-          <w:color w:val="202122"/>
-          <w:shd w:val="clear" w:color="auto" w:fill="FFFFFF"/>
-        </w:rPr>
-        <w:t xml:space="preserve"> </w:t>
-      </w:r>
-    </w:p>
-    <w:p>
-      <w:pPr>
-        <w:rPr>
-          <w:rFonts w:ascii="Arial Narrow" w:hAnsi="Arial Narrow" w:cs="Arial"/>
-          <w:color w:val="202122"/>
-          <w:shd w:val="clear" w:color="auto" w:fill="FFFFFF"/>
-        </w:rPr>
-      </w:pPr>
-      <w:r>
-        <w:rPr>
-          <w:rFonts w:ascii="Arial Narrow" w:hAnsi="Arial Narrow" w:cs="Arial"/>
-          <w:color w:val="202122"/>
-          <w:shd w:val="clear" w:color="auto" w:fill="FFFFFF"/>
-        </w:rPr>
-        <w:t xml:space="preserve">[32] </w:t>
-      </w:r>
-      <w:hyperlink r:id="rId32" w:history="1">
-        <w:r>
-          <w:rPr>
-            <w:rStyle w:val="Hyperlink"/>
-            <w:rFonts w:ascii="Arial Narrow" w:hAnsi="Arial Narrow" w:cs="Arial"/>
-            <w:shd w:val="clear" w:color="auto" w:fill="FFFFFF"/>
-          </w:rPr>
-          <w:t>https://phys.org/news/2018-08-software-framework-drug-discovery-ieee.html</w:t>
-        </w:r>
-      </w:hyperlink>
-      <w:r>
-        <w:rPr>
-          <w:rFonts w:ascii="Arial Narrow" w:hAnsi="Arial Narrow" w:cs="Arial"/>
-          <w:color w:val="202122"/>
-          <w:shd w:val="clear" w:color="auto" w:fill="FFFFFF"/>
-        </w:rPr>
-        <w:t xml:space="preserve"> </w:t>
-      </w:r>
-    </w:p>
-    <w:p>
-      <w:pPr>
-        <w:rPr>
-          <w:rFonts w:ascii="Arial Narrow" w:hAnsi="Arial Narrow" w:cs="Arial"/>
-          <w:color w:val="202122"/>
-          <w:shd w:val="clear" w:color="auto" w:fill="FFFFFF"/>
-        </w:rPr>
-      </w:pPr>
-      <w:r>
-        <w:rPr>
-          <w:rFonts w:ascii="Arial Narrow" w:hAnsi="Arial Narrow" w:cs="Arial"/>
-          <w:color w:val="202122"/>
-          <w:shd w:val="clear" w:color="auto" w:fill="FFFFFF"/>
-        </w:rPr>
-        <w:t xml:space="preserve">[33] </w:t>
-      </w:r>
-      <w:r>
-        <w:rPr>
-          <w:rFonts w:ascii="Arial Narrow" w:hAnsi="Arial Narrow" w:cs="Arial"/>
-          <w:color w:val="202122"/>
-          <w:shd w:val="clear" w:color="auto" w:fill="FFFFFF"/>
-        </w:rPr>
-        <w:t xml:space="preserve">Wikipedia contributors, "Software," Wikipedia, The Free Encyclopedia, </w:t>
-      </w:r>
-      <w:hyperlink r:id="rId33" w:history="1">
-        <w:r>
-          <w:rPr>
-            <w:rStyle w:val="Hyperlink"/>
-            <w:rFonts w:ascii="Arial Narrow" w:hAnsi="Arial Narrow" w:cs="Arial"/>
-            <w:shd w:val="clear" w:color="auto" w:fill="FFFFFF"/>
-          </w:rPr>
-          <w:t>https://en.wikipedia.org/w/index.php?title=Software&amp;oldid=1056292826</w:t>
-        </w:r>
-      </w:hyperlink>
-      <w:r>
-        <w:rPr>
-          <w:rFonts w:ascii="Arial Narrow" w:hAnsi="Arial Narrow" w:cs="Arial"/>
-          <w:color w:val="202122"/>
-          <w:shd w:val="clear" w:color="auto" w:fill="FFFFFF"/>
-        </w:rPr>
-        <w:t xml:space="preserve"> </w:t>
-      </w:r>
-      <w:r>
-        <w:rPr>
-          <w:rFonts w:ascii="Arial Narrow" w:hAnsi="Arial Narrow" w:cs="Arial"/>
-          <w:color w:val="202122"/>
-          <w:shd w:val="clear" w:color="auto" w:fill="FFFFFF"/>
-        </w:rPr>
-        <w:t xml:space="preserve"> (accessed November 24, 2021).</w:t>
-      </w:r>
-    </w:p>
-    <w:p>
-      <w:pPr>
-        <w:rPr>
-          <w:rFonts w:ascii="Arial Narrow" w:hAnsi="Arial Narrow" w:cs="Arial"/>
-          <w:color w:val="202122"/>
-          <w:shd w:val="clear" w:color="auto" w:fill="FFFFFF"/>
-        </w:rPr>
-      </w:pPr>
-      <w:r>
-        <w:rPr>
-          <w:rFonts w:ascii="Arial Narrow" w:hAnsi="Arial Narrow" w:cs="Arial"/>
-          <w:color w:val="202122"/>
-          <w:shd w:val="clear" w:color="auto" w:fill="FFFFFF"/>
-        </w:rPr>
-        <w:lastRenderedPageBreak/>
-        <w:t xml:space="preserve">[34] </w:t>
-      </w:r>
-      <w:r>
-        <w:rPr>
-          <w:rFonts w:ascii="Arial Narrow" w:hAnsi="Arial Narrow" w:cs="Arial"/>
-          <w:color w:val="202122"/>
-          <w:shd w:val="clear" w:color="auto" w:fill="FFFFFF"/>
-        </w:rPr>
-        <w:t xml:space="preserve">Wikipedia contributors, "Algorithm," Wikipedia, The Free Encyclopedia, </w:t>
-      </w:r>
-      <w:hyperlink r:id="rId34" w:history="1">
-        <w:r>
-          <w:rPr>
-            <w:rStyle w:val="Hyperlink"/>
-            <w:rFonts w:ascii="Arial Narrow" w:hAnsi="Arial Narrow" w:cs="Arial"/>
-            <w:shd w:val="clear" w:color="auto" w:fill="FFFFFF"/>
-          </w:rPr>
-          <w:t>https://en.wikipedia.org/w/index.php?title=Algorithm&amp;oldid=1055624679</w:t>
-        </w:r>
-      </w:hyperlink>
-      <w:r>
-        <w:rPr>
-          <w:rFonts w:ascii="Arial Narrow" w:hAnsi="Arial Narrow" w:cs="Arial"/>
-          <w:color w:val="202122"/>
-          <w:shd w:val="clear" w:color="auto" w:fill="FFFFFF"/>
-        </w:rPr>
-        <w:t xml:space="preserve"> </w:t>
-      </w:r>
-      <w:r>
-        <w:rPr>
-          <w:rFonts w:ascii="Arial Narrow" w:hAnsi="Arial Narrow" w:cs="Arial"/>
-          <w:color w:val="202122"/>
-          <w:shd w:val="clear" w:color="auto" w:fill="FFFFFF"/>
-        </w:rPr>
-        <w:t xml:space="preserve"> (accessed November 24, 2021).</w:t>
-      </w:r>
-    </w:p>
-    <w:p>
-      <w:pPr>
-        <w:rPr>
-          <w:rFonts w:ascii="Arial Narrow" w:hAnsi="Arial Narrow" w:cs="Arial"/>
-          <w:color w:val="202122"/>
-          <w:shd w:val="clear" w:color="auto" w:fill="FFFFFF"/>
-        </w:rPr>
-      </w:pPr>
-      <w:r>
-        <w:rPr>
-          <w:rFonts w:ascii="Arial Narrow" w:hAnsi="Arial Narrow" w:cs="Arial"/>
-          <w:color w:val="202122"/>
-          <w:shd w:val="clear" w:color="auto" w:fill="FFFFFF"/>
-        </w:rPr>
-        <w:t xml:space="preserve">[35] </w:t>
-      </w:r>
-      <w:r>
-        <w:rPr>
-          <w:rFonts w:ascii="Arial Narrow" w:hAnsi="Arial Narrow" w:cs="Arial"/>
-          <w:color w:val="202122"/>
-          <w:shd w:val="clear" w:color="auto" w:fill="FFFFFF"/>
-        </w:rPr>
-        <w:t xml:space="preserve">Wikipedia contributors, "Programming language," Wikipedia, The Free Encyclopedia, </w:t>
-      </w:r>
-      <w:hyperlink r:id="rId35" w:history="1">
-        <w:r>
-          <w:rPr>
-            <w:rStyle w:val="Hyperlink"/>
-            <w:rFonts w:ascii="Arial Narrow" w:hAnsi="Arial Narrow" w:cs="Arial"/>
-            <w:shd w:val="clear" w:color="auto" w:fill="FFFFFF"/>
-          </w:rPr>
-          <w:t>https://en.wikipedia.org/w/index.php?title=Programming_language&amp;oldid=1055665216</w:t>
-        </w:r>
-      </w:hyperlink>
-      <w:r>
-        <w:rPr>
-          <w:rFonts w:ascii="Arial Narrow" w:hAnsi="Arial Narrow" w:cs="Arial"/>
-          <w:color w:val="202122"/>
-          <w:shd w:val="clear" w:color="auto" w:fill="FFFFFF"/>
-        </w:rPr>
-        <w:t xml:space="preserve"> </w:t>
-      </w:r>
-      <w:r>
-        <w:rPr>
-          <w:rFonts w:ascii="Arial Narrow" w:hAnsi="Arial Narrow" w:cs="Arial"/>
-          <w:color w:val="202122"/>
-          <w:shd w:val="clear" w:color="auto" w:fill="FFFFFF"/>
-        </w:rPr>
-        <w:t xml:space="preserve"> (accessed November 24, 2021).</w:t>
-      </w:r>
-    </w:p>
-    <w:p>
-      <w:pPr>
-        <w:rPr>
-          <w:rFonts w:ascii="Arial Narrow" w:hAnsi="Arial Narrow" w:cs="Arial"/>
-          <w:color w:val="202122"/>
-          <w:shd w:val="clear" w:color="auto" w:fill="FFFFFF"/>
-        </w:rPr>
-      </w:pPr>
-      <w:r>
-        <w:rPr>
-          <w:rFonts w:ascii="Arial Narrow" w:hAnsi="Arial Narrow" w:cs="Arial"/>
-          <w:color w:val="202122"/>
-          <w:shd w:val="clear" w:color="auto" w:fill="FFFFFF"/>
-        </w:rPr>
-        <w:t xml:space="preserve">[36] </w:t>
-      </w:r>
-      <w:r>
-        <w:rPr>
-          <w:rFonts w:ascii="Arial Narrow" w:hAnsi="Arial Narrow" w:cs="Arial"/>
-          <w:color w:val="202122"/>
-          <w:shd w:val="clear" w:color="auto" w:fill="FFFFFF"/>
-        </w:rPr>
-        <w:t>Computer Software in Science and Mathematics, Scientific American</w:t>
-      </w:r>
-      <w:r>
-        <w:rPr>
-          <w:rFonts w:ascii="Arial Narrow" w:hAnsi="Arial Narrow" w:cs="Arial"/>
-          <w:color w:val="202122"/>
-          <w:shd w:val="clear" w:color="auto" w:fill="FFFFFF"/>
-        </w:rPr>
-        <w:t xml:space="preserve"> </w:t>
-      </w:r>
-      <w:r>
-        <w:rPr>
-          <w:rFonts w:ascii="Arial Narrow" w:hAnsi="Arial Narrow" w:cs="Arial"/>
-          <w:color w:val="202122"/>
-          <w:shd w:val="clear" w:color="auto" w:fill="FFFFFF"/>
-        </w:rPr>
-        <w:t xml:space="preserve">Vol. 251, No. 3 (September 1984), pp. 188-203, </w:t>
-      </w:r>
-      <w:hyperlink r:id="rId36" w:history="1">
-        <w:r>
-          <w:rPr>
-            <w:rStyle w:val="Hyperlink"/>
-            <w:rFonts w:ascii="Arial Narrow" w:hAnsi="Arial Narrow" w:cs="Arial"/>
-            <w:shd w:val="clear" w:color="auto" w:fill="FFFFFF"/>
-          </w:rPr>
-          <w:t>https://www.jstor.org/stable/24920353</w:t>
-        </w:r>
-      </w:hyperlink>
-      <w:r>
-        <w:rPr>
-          <w:rFonts w:ascii="Arial Narrow" w:hAnsi="Arial Narrow" w:cs="Arial"/>
-          <w:color w:val="202122"/>
-          <w:shd w:val="clear" w:color="auto" w:fill="FFFFFF"/>
-        </w:rPr>
-        <w:t xml:space="preserve"> </w:t>
-      </w:r>
-      <w:r>
-        <w:rPr>
-          <w:rFonts w:ascii="Arial Narrow" w:hAnsi="Arial Narrow" w:cs="Arial"/>
-          <w:color w:val="202122"/>
-          <w:shd w:val="clear" w:color="auto" w:fill="FFFFFF"/>
-        </w:rPr>
-        <w:t>(accessed November 24, 2021).</w:t>
-      </w:r>
-    </w:p>
-    <w:p>
-      <w:pPr>
-        <w:rPr>
-          <w:rFonts w:ascii="Arial Narrow" w:hAnsi="Arial Narrow" w:cs="Arial"/>
-          <w:color w:val="202122"/>
-          <w:shd w:val="clear" w:color="auto" w:fill="FFFFFF"/>
-        </w:rPr>
-      </w:pPr>
-      <w:r>
-        <w:rPr>
-          <w:rFonts w:ascii="Arial Narrow" w:hAnsi="Arial Narrow" w:cs="Arial"/>
-          <w:color w:val="202122"/>
-          <w:shd w:val="clear" w:color="auto" w:fill="FFFFFF"/>
-        </w:rPr>
-        <w:t xml:space="preserve">[37] </w:t>
-      </w:r>
-      <w:r>
-        <w:rPr>
-          <w:rFonts w:ascii="Arial Narrow" w:hAnsi="Arial Narrow" w:cs="Arial"/>
-          <w:color w:val="202122"/>
-          <w:shd w:val="clear" w:color="auto" w:fill="FFFFFF"/>
-        </w:rPr>
-        <w:t xml:space="preserve">Miller G. Scientific publishing. A scientist's nightmare: software problem leads to five retractions. Science. 2006 Dec 22;314(5807):1856-7. </w:t>
-      </w:r>
-      <w:proofErr w:type="spellStart"/>
-      <w:r>
-        <w:rPr>
-          <w:rFonts w:ascii="Arial Narrow" w:hAnsi="Arial Narrow" w:cs="Arial"/>
-          <w:color w:val="202122"/>
-          <w:shd w:val="clear" w:color="auto" w:fill="FFFFFF"/>
-        </w:rPr>
-        <w:t>doi</w:t>
-      </w:r>
-      <w:proofErr w:type="spellEnd"/>
-      <w:r>
-        <w:rPr>
-          <w:rFonts w:ascii="Arial Narrow" w:hAnsi="Arial Narrow" w:cs="Arial"/>
-          <w:color w:val="202122"/>
-          <w:shd w:val="clear" w:color="auto" w:fill="FFFFFF"/>
-        </w:rPr>
-        <w:t>: 10.1126/science.314.5807.1856. PMID: 17185570.</w:t>
-      </w:r>
-    </w:p>
-    <w:p>
-      <w:pPr>
-        <w:rPr>
-          <w:rFonts w:ascii="Arial Narrow" w:hAnsi="Arial Narrow" w:cs="Arial"/>
-          <w:color w:val="202122"/>
-          <w:shd w:val="clear" w:color="auto" w:fill="FFFFFF"/>
-        </w:rPr>
-      </w:pPr>
-      <w:r>
-        <w:rPr>
-          <w:rFonts w:ascii="Arial Narrow" w:hAnsi="Arial Narrow" w:cs="Arial"/>
-          <w:color w:val="202122"/>
-          <w:shd w:val="clear" w:color="auto" w:fill="FFFFFF"/>
-        </w:rPr>
-        <w:t xml:space="preserve">[38] </w:t>
-      </w:r>
-      <w:proofErr w:type="spellStart"/>
-      <w:r>
-        <w:rPr>
-          <w:rFonts w:ascii="Arial Narrow" w:hAnsi="Arial Narrow" w:cs="Arial"/>
-          <w:color w:val="202122"/>
-          <w:shd w:val="clear" w:color="auto" w:fill="FFFFFF"/>
-        </w:rPr>
-        <w:t>Orduña-Malea</w:t>
-      </w:r>
-      <w:proofErr w:type="spellEnd"/>
-      <w:r>
-        <w:rPr>
-          <w:rFonts w:ascii="Arial Narrow" w:hAnsi="Arial Narrow" w:cs="Arial"/>
-          <w:color w:val="202122"/>
-          <w:shd w:val="clear" w:color="auto" w:fill="FFFFFF"/>
-        </w:rPr>
-        <w:t xml:space="preserve">, E., Costas, R. Link-based approach to study scientific software usage: the case of </w:t>
-      </w:r>
-      <w:proofErr w:type="spellStart"/>
-      <w:r>
-        <w:rPr>
-          <w:rFonts w:ascii="Arial Narrow" w:hAnsi="Arial Narrow" w:cs="Arial"/>
-          <w:color w:val="202122"/>
-          <w:shd w:val="clear" w:color="auto" w:fill="FFFFFF"/>
-        </w:rPr>
-        <w:t>VOSviewer</w:t>
-      </w:r>
-      <w:proofErr w:type="spellEnd"/>
-      <w:r>
-        <w:rPr>
-          <w:rFonts w:ascii="Arial Narrow" w:hAnsi="Arial Narrow" w:cs="Arial"/>
-          <w:color w:val="202122"/>
-          <w:shd w:val="clear" w:color="auto" w:fill="FFFFFF"/>
-        </w:rPr>
-        <w:t xml:space="preserve">. </w:t>
-      </w:r>
-      <w:proofErr w:type="spellStart"/>
-      <w:r>
-        <w:rPr>
-          <w:rFonts w:ascii="Arial Narrow" w:hAnsi="Arial Narrow" w:cs="Arial"/>
-          <w:color w:val="202122"/>
-          <w:shd w:val="clear" w:color="auto" w:fill="FFFFFF"/>
-        </w:rPr>
-        <w:t>Scientometrics</w:t>
-      </w:r>
-      <w:proofErr w:type="spellEnd"/>
-      <w:r>
-        <w:rPr>
-          <w:rFonts w:ascii="Arial Narrow" w:hAnsi="Arial Narrow" w:cs="Arial"/>
-          <w:color w:val="202122"/>
-          <w:shd w:val="clear" w:color="auto" w:fill="FFFFFF"/>
-        </w:rPr>
-        <w:t xml:space="preserve"> 126, 8153–8186 (2021). </w:t>
-      </w:r>
-      <w:hyperlink r:id="rId37" w:history="1">
-        <w:r>
-          <w:rPr>
-            <w:rStyle w:val="Hyperlink"/>
-            <w:rFonts w:ascii="Arial Narrow" w:hAnsi="Arial Narrow" w:cs="Arial"/>
-            <w:shd w:val="clear" w:color="auto" w:fill="FFFFFF"/>
-          </w:rPr>
-          <w:t>https://doi.org/10.1007/s11192-021-04082-y</w:t>
-        </w:r>
-      </w:hyperlink>
-      <w:r>
-        <w:rPr>
-          <w:rFonts w:ascii="Arial Narrow" w:hAnsi="Arial Narrow" w:cs="Arial"/>
-          <w:color w:val="202122"/>
-          <w:shd w:val="clear" w:color="auto" w:fill="FFFFFF"/>
-        </w:rPr>
-        <w:t xml:space="preserve"> </w:t>
-      </w:r>
-    </w:p>
-    <w:p>
-      <w:pPr>
-        <w:rPr>
-          <w:rFonts w:ascii="Arial Narrow" w:hAnsi="Arial Narrow" w:cs="Arial"/>
-          <w:color w:val="202122"/>
-          <w:shd w:val="clear" w:color="auto" w:fill="FFFFFF"/>
-        </w:rPr>
-      </w:pPr>
-      <w:r>
-        <w:rPr>
-          <w:rFonts w:ascii="Arial Narrow" w:hAnsi="Arial Narrow" w:cs="Arial"/>
-          <w:color w:val="202122"/>
-          <w:shd w:val="clear" w:color="auto" w:fill="FFFFFF"/>
-        </w:rPr>
-        <w:t xml:space="preserve">[39] </w:t>
-      </w:r>
-      <w:r>
-        <w:rPr>
-          <w:rFonts w:ascii="Arial Narrow" w:hAnsi="Arial Narrow" w:cs="Arial"/>
-          <w:color w:val="202122"/>
-          <w:shd w:val="clear" w:color="auto" w:fill="FFFFFF"/>
-        </w:rPr>
-        <w:t xml:space="preserve">S.J. Hettrick, M. </w:t>
-      </w:r>
-      <w:proofErr w:type="spellStart"/>
-      <w:r>
-        <w:rPr>
-          <w:rFonts w:ascii="Arial Narrow" w:hAnsi="Arial Narrow" w:cs="Arial"/>
-          <w:color w:val="202122"/>
-          <w:shd w:val="clear" w:color="auto" w:fill="FFFFFF"/>
-        </w:rPr>
-        <w:t>Antonioletti</w:t>
-      </w:r>
-      <w:proofErr w:type="spellEnd"/>
-      <w:r>
-        <w:rPr>
-          <w:rFonts w:ascii="Arial Narrow" w:hAnsi="Arial Narrow" w:cs="Arial"/>
-          <w:color w:val="202122"/>
-          <w:shd w:val="clear" w:color="auto" w:fill="FFFFFF"/>
-        </w:rPr>
-        <w:t xml:space="preserve">, L. </w:t>
-      </w:r>
-      <w:proofErr w:type="spellStart"/>
-      <w:r>
-        <w:rPr>
-          <w:rFonts w:ascii="Arial Narrow" w:hAnsi="Arial Narrow" w:cs="Arial"/>
-          <w:color w:val="202122"/>
-          <w:shd w:val="clear" w:color="auto" w:fill="FFFFFF"/>
-        </w:rPr>
-        <w:t>Carr</w:t>
-      </w:r>
-      <w:proofErr w:type="spellEnd"/>
-      <w:r>
-        <w:rPr>
-          <w:rFonts w:ascii="Arial Narrow" w:hAnsi="Arial Narrow" w:cs="Arial"/>
-          <w:color w:val="202122"/>
-          <w:shd w:val="clear" w:color="auto" w:fill="FFFFFF"/>
-        </w:rPr>
-        <w:t xml:space="preserve">, N. </w:t>
-      </w:r>
-      <w:proofErr w:type="spellStart"/>
-      <w:r>
-        <w:rPr>
-          <w:rFonts w:ascii="Arial Narrow" w:hAnsi="Arial Narrow" w:cs="Arial"/>
-          <w:color w:val="202122"/>
-          <w:shd w:val="clear" w:color="auto" w:fill="FFFFFF"/>
-        </w:rPr>
-        <w:t>Chue</w:t>
-      </w:r>
-      <w:proofErr w:type="spellEnd"/>
-      <w:r>
-        <w:rPr>
-          <w:rFonts w:ascii="Arial Narrow" w:hAnsi="Arial Narrow" w:cs="Arial"/>
-          <w:color w:val="202122"/>
-          <w:shd w:val="clear" w:color="auto" w:fill="FFFFFF"/>
-        </w:rPr>
-        <w:t xml:space="preserve"> Hong, S. Crouch, D. </w:t>
-      </w:r>
-      <w:proofErr w:type="spellStart"/>
-      <w:r>
-        <w:rPr>
-          <w:rFonts w:ascii="Arial Narrow" w:hAnsi="Arial Narrow" w:cs="Arial"/>
-          <w:color w:val="202122"/>
-          <w:shd w:val="clear" w:color="auto" w:fill="FFFFFF"/>
-        </w:rPr>
-        <w:t>DeRoure</w:t>
-      </w:r>
-      <w:proofErr w:type="spellEnd"/>
-      <w:r>
-        <w:rPr>
-          <w:rFonts w:ascii="Arial Narrow" w:hAnsi="Arial Narrow" w:cs="Arial"/>
-          <w:color w:val="202122"/>
-          <w:shd w:val="clear" w:color="auto" w:fill="FFFFFF"/>
-        </w:rPr>
-        <w:t xml:space="preserve">, et al, “UK Research Software Survey 2014”, </w:t>
-      </w:r>
-      <w:proofErr w:type="spellStart"/>
-      <w:r>
-        <w:rPr>
-          <w:rFonts w:ascii="Arial Narrow" w:hAnsi="Arial Narrow" w:cs="Arial"/>
-          <w:color w:val="202122"/>
-          <w:shd w:val="clear" w:color="auto" w:fill="FFFFFF"/>
-        </w:rPr>
-        <w:t>Zenodo</w:t>
-      </w:r>
-      <w:proofErr w:type="spellEnd"/>
-      <w:r>
-        <w:rPr>
-          <w:rFonts w:ascii="Arial Narrow" w:hAnsi="Arial Narrow" w:cs="Arial"/>
-          <w:color w:val="202122"/>
-          <w:shd w:val="clear" w:color="auto" w:fill="FFFFFF"/>
-        </w:rPr>
-        <w:t xml:space="preserve">, 2014. </w:t>
-      </w:r>
-      <w:hyperlink r:id="rId38" w:history="1">
-        <w:r>
-          <w:rPr>
-            <w:rStyle w:val="Hyperlink"/>
-            <w:rFonts w:ascii="Arial Narrow" w:hAnsi="Arial Narrow" w:cs="Arial"/>
-            <w:shd w:val="clear" w:color="auto" w:fill="FFFFFF"/>
-          </w:rPr>
-          <w:t>https://doi.org/</w:t>
-        </w:r>
-        <w:r>
-          <w:rPr>
-            <w:rStyle w:val="Hyperlink"/>
-            <w:rFonts w:ascii="Arial Narrow" w:hAnsi="Arial Narrow" w:cs="Arial"/>
-            <w:shd w:val="clear" w:color="auto" w:fill="FFFFFF"/>
-          </w:rPr>
-          <w:t>10.5281/zen</w:t>
-        </w:r>
-        <w:r>
-          <w:rPr>
-            <w:rStyle w:val="Hyperlink"/>
-            <w:rFonts w:ascii="Arial Narrow" w:hAnsi="Arial Narrow" w:cs="Arial"/>
-            <w:shd w:val="clear" w:color="auto" w:fill="FFFFFF"/>
-          </w:rPr>
-          <w:t>o</w:t>
-        </w:r>
-        <w:r>
-          <w:rPr>
-            <w:rStyle w:val="Hyperlink"/>
-            <w:rFonts w:ascii="Arial Narrow" w:hAnsi="Arial Narrow" w:cs="Arial"/>
-            <w:shd w:val="clear" w:color="auto" w:fill="FFFFFF"/>
-          </w:rPr>
-          <w:t>do.14809</w:t>
-        </w:r>
-      </w:hyperlink>
-      <w:r>
-        <w:rPr>
-          <w:rFonts w:ascii="Arial Narrow" w:hAnsi="Arial Narrow" w:cs="Arial"/>
-          <w:color w:val="202122"/>
-          <w:shd w:val="clear" w:color="auto" w:fill="FFFFFF"/>
-        </w:rPr>
-        <w:t xml:space="preserve"> </w:t>
-      </w:r>
-      <w:r>
-        <w:rPr>
-          <w:rFonts w:ascii="Arial Narrow" w:hAnsi="Arial Narrow" w:cs="Arial"/>
-          <w:color w:val="202122"/>
-          <w:shd w:val="clear" w:color="auto" w:fill="FFFFFF"/>
-        </w:rPr>
-        <w:t>.</w:t>
-      </w:r>
-    </w:p>
-    <w:p>
-      <w:pPr>
-        <w:rPr>
-          <w:rFonts w:ascii="Arial Narrow" w:hAnsi="Arial Narrow" w:cs="Arial"/>
-          <w:color w:val="202122"/>
+      <w:r>
+        <w:rPr>
+          <w:rFonts w:ascii="Arial Narrow" w:hAnsi="Arial Narrow" w:cs="Arial"/>
+          <w:color w:val="202122"/>
+          <w:highlight w:val="yellow"/>
           <w:shd w:val="clear" w:color="auto" w:fill="FFFFFF"/>
           <w:lang w:val="fr-FR"/>
         </w:rPr>
-      </w:pPr>
-      <w:r>
-        <w:rPr>
-          <w:rFonts w:ascii="Arial Narrow" w:hAnsi="Arial Narrow" w:cs="Arial"/>
-          <w:color w:val="202122"/>
-          <w:shd w:val="clear" w:color="auto" w:fill="FFFFFF"/>
-        </w:rPr>
-        <w:t xml:space="preserve">[40] </w:t>
-      </w:r>
-      <w:proofErr w:type="spellStart"/>
-      <w:r>
-        <w:rPr>
-          <w:rFonts w:ascii="Arial Narrow" w:hAnsi="Arial Narrow" w:cs="Arial"/>
-          <w:color w:val="202122"/>
-          <w:shd w:val="clear" w:color="auto" w:fill="FFFFFF"/>
-        </w:rPr>
-        <w:t>Nangia</w:t>
-      </w:r>
-      <w:proofErr w:type="spellEnd"/>
-      <w:r>
-        <w:rPr>
-          <w:rFonts w:ascii="Arial Narrow" w:hAnsi="Arial Narrow" w:cs="Arial"/>
-          <w:color w:val="202122"/>
-          <w:shd w:val="clear" w:color="auto" w:fill="FFFFFF"/>
-        </w:rPr>
-        <w:t xml:space="preserve">, Udit; Katz, Daniel S. (2017): Track 1 Paper: Surveying the U.S. National Postdoctoral Association Regarding Software Use and Training in Research. </w:t>
-      </w:r>
-      <w:proofErr w:type="spellStart"/>
-      <w:r>
-        <w:rPr>
-          <w:rFonts w:ascii="Arial Narrow" w:hAnsi="Arial Narrow" w:cs="Arial"/>
-          <w:color w:val="202122"/>
-          <w:shd w:val="clear" w:color="auto" w:fill="FFFFFF"/>
-        </w:rPr>
-        <w:t>figshare</w:t>
-      </w:r>
-      <w:proofErr w:type="spellEnd"/>
-      <w:r>
-        <w:rPr>
-          <w:rFonts w:ascii="Arial Narrow" w:hAnsi="Arial Narrow" w:cs="Arial"/>
-          <w:color w:val="202122"/>
-          <w:shd w:val="clear" w:color="auto" w:fill="FFFFFF"/>
-        </w:rPr>
-        <w:t xml:space="preserve">. </w:t>
-      </w:r>
-      <w:r>
-        <w:rPr>
-          <w:rFonts w:ascii="Arial Narrow" w:hAnsi="Arial Narrow" w:cs="Arial"/>
-          <w:color w:val="202122"/>
-          <w:shd w:val="clear" w:color="auto" w:fill="FFFFFF"/>
-          <w:lang w:val="fr-FR"/>
-        </w:rPr>
         <w:t xml:space="preserve">Journal contribution. </w:t>
       </w:r>
-      <w:hyperlink r:id="rId39" w:history="1">
-        <w:r>
-          <w:rPr>
-            <w:rStyle w:val="Hyperlink"/>
-            <w:rFonts w:ascii="Arial Narrow" w:hAnsi="Arial Narrow" w:cs="Arial"/>
+      <w:hyperlink r:id="rId40" w:history="1">
+        <w:r>
+          <w:rPr>
+            <w:rStyle w:val="Hyperlink"/>
+            <w:rFonts w:ascii="Arial Narrow" w:hAnsi="Arial Narrow" w:cs="Arial"/>
+            <w:highlight w:val="yellow"/>
             <w:shd w:val="clear" w:color="auto" w:fill="FFFFFF"/>
             <w:lang w:val="fr-FR"/>
           </w:rPr>
-          <w:t>https://doi.org/10.6084/m9.figshare.53284</w:t>
-        </w:r>
-        <w:r>
-          <w:rPr>
-            <w:rStyle w:val="Hyperlink"/>
-            <w:rFonts w:ascii="Arial Narrow" w:hAnsi="Arial Narrow" w:cs="Arial"/>
-            <w:shd w:val="clear" w:color="auto" w:fill="FFFFFF"/>
-            <w:lang w:val="fr-FR"/>
-          </w:rPr>
-          <w:t>4</w:t>
-        </w:r>
-        <w:r>
-          <w:rPr>
-            <w:rStyle w:val="Hyperlink"/>
-            <w:rFonts w:ascii="Arial Narrow" w:hAnsi="Arial Narrow" w:cs="Arial"/>
-            <w:shd w:val="clear" w:color="auto" w:fill="FFFFFF"/>
-            <w:lang w:val="fr-FR"/>
-          </w:rPr>
-          <w:t>2.v</w:t>
-        </w:r>
-        <w:r>
-          <w:rPr>
-            <w:rStyle w:val="Hyperlink"/>
-            <w:rFonts w:ascii="Arial Narrow" w:hAnsi="Arial Narrow" w:cs="Arial"/>
-            <w:shd w:val="clear" w:color="auto" w:fill="FFFFFF"/>
-            <w:lang w:val="fr-FR"/>
-          </w:rPr>
-          <w:t>3</w:t>
+          <w:t>https://doi.org/10.6084/m9.figshare.5328442.v3</w:t>
         </w:r>
       </w:hyperlink>
       <w:r>

</xml_diff>